<commit_message>
criacao do for loop para os colaboradores entrevista esta feia ainda, precisa limpar
</commit_message>
<xml_diff>
--- a/docassemble/docsdaj/data/templates/peticao-de-juntada-de-substabelecimento-e-substabelecimento.docx
+++ b/docassemble/docsdaj/data/templates/peticao-de-juntada-de-substabelecimento-e-substabelecimento.docx
@@ -1,6 +1,6 @@
 
 <file path=word/document.xml><?xml version="1.0" encoding="utf-8"?>
-<w:document xmlns:wpc="http://schemas.microsoft.com/office/word/2010/wordprocessingCanvas" xmlns:cx="http://schemas.microsoft.com/office/drawing/2014/chartex" xmlns:cx1="http://schemas.microsoft.com/office/drawing/2015/9/8/chartex" xmlns:cx2="http://schemas.microsoft.com/office/drawing/2015/10/21/chartex" xmlns:cx3="http://schemas.microsoft.com/office/drawing/2016/5/9/chartex" xmlns:cx4="http://schemas.microsoft.com/office/drawing/2016/5/10/chartex" xmlns:cx5="http://schemas.microsoft.com/office/drawing/2016/5/11/chartex" xmlns:cx6="http://schemas.microsoft.com/office/drawing/2016/5/12/chartex" xmlns:cx7="http://schemas.microsoft.com/office/drawing/2016/5/13/chartex" xmlns:cx8="http://schemas.microsoft.com/office/drawing/2016/5/14/chartex" xmlns:mc="http://schemas.openxmlformats.org/markup-compatibility/2006" xmlns:aink="http://schemas.microsoft.com/office/drawing/2016/ink" xmlns:am3d="http://schemas.microsoft.com/office/drawing/2017/model3d" xmlns:o="urn:schemas-microsoft-com:office:office" xmlns:r="http://schemas.openxmlformats.org/officeDocument/2006/relationships" xmlns:m="http://schemas.openxmlformats.org/officeDocument/2006/math" xmlns:v="urn:schemas-microsoft-com:vml" xmlns:wp14="http://schemas.microsoft.com/office/word/2010/wordprocessingDrawing" xmlns:wp="http://schemas.openxmlformats.org/drawingml/2006/wordprocessingDrawing" xmlns:w10="urn:schemas-microsoft-com:office:word" xmlns:w="http://schemas.openxmlformats.org/wordprocessingml/2006/main" xmlns:w14="http://schemas.microsoft.com/office/word/2010/wordml" xmlns:w15="http://schemas.microsoft.com/office/word/2012/wordml" xmlns:w16cid="http://schemas.microsoft.com/office/word/2016/wordml/cid" xmlns:w16se="http://schemas.microsoft.com/office/word/2015/wordml/symex" xmlns:wpg="http://schemas.microsoft.com/office/word/2010/wordprocessingGroup" xmlns:wpi="http://schemas.microsoft.com/office/word/2010/wordprocessingInk" xmlns:wne="http://schemas.microsoft.com/office/word/2006/wordml" xmlns:wps="http://schemas.microsoft.com/office/word/2010/wordprocessingShape" mc:Ignorable="w14 w15 w16se w16cid wp14">
+<w:document xmlns:wpc="http://schemas.microsoft.com/office/word/2010/wordprocessingCanvas" xmlns:cx="http://schemas.microsoft.com/office/drawing/2014/chartex" xmlns:cx1="http://schemas.microsoft.com/office/drawing/2015/9/8/chartex" xmlns:cx2="http://schemas.microsoft.com/office/drawing/2015/10/21/chartex" xmlns:cx3="http://schemas.microsoft.com/office/drawing/2016/5/9/chartex" xmlns:cx4="http://schemas.microsoft.com/office/drawing/2016/5/10/chartex" xmlns:cx5="http://schemas.microsoft.com/office/drawing/2016/5/11/chartex" xmlns:cx6="http://schemas.microsoft.com/office/drawing/2016/5/12/chartex" xmlns:cx7="http://schemas.microsoft.com/office/drawing/2016/5/13/chartex" xmlns:cx8="http://schemas.microsoft.com/office/drawing/2016/5/14/chartex" xmlns:mc="http://schemas.openxmlformats.org/markup-compatibility/2006" xmlns:aink="http://schemas.microsoft.com/office/drawing/2016/ink" xmlns:am3d="http://schemas.microsoft.com/office/drawing/2017/model3d" xmlns:o="urn:schemas-microsoft-com:office:office" xmlns:r="http://schemas.openxmlformats.org/officeDocument/2006/relationships" xmlns:m="http://schemas.openxmlformats.org/officeDocument/2006/math" xmlns:v="urn:schemas-microsoft-com:vml" xmlns:wp14="http://schemas.microsoft.com/office/word/2010/wordprocessingDrawing" xmlns:wp="http://schemas.openxmlformats.org/drawingml/2006/wordprocessingDrawing" xmlns:w10="urn:schemas-microsoft-com:office:word" xmlns:w="http://schemas.openxmlformats.org/wordprocessingml/2006/main" xmlns:w14="http://schemas.microsoft.com/office/word/2010/wordml" xmlns:w15="http://schemas.microsoft.com/office/word/2012/wordml" xmlns:w16cex="http://schemas.microsoft.com/office/word/2018/wordml/cex" xmlns:w16cid="http://schemas.microsoft.com/office/word/2016/wordml/cid" xmlns:w16="http://schemas.microsoft.com/office/word/2018/wordml" xmlns:w16sdtdh="http://schemas.microsoft.com/office/word/2020/wordml/sdtdatahash" xmlns:w16se="http://schemas.microsoft.com/office/word/2015/wordml/symex" xmlns:wpg="http://schemas.microsoft.com/office/word/2010/wordprocessingGroup" xmlns:wpi="http://schemas.microsoft.com/office/word/2010/wordprocessingInk" xmlns:wne="http://schemas.microsoft.com/office/word/2006/wordml" xmlns:wps="http://schemas.microsoft.com/office/word/2010/wordprocessingShape" mc:Ignorable="w14 w15 w16se w16cid w16 w16cex w16sdtdh wp14">
   <w:body>
     <w:p>
       <w:pPr>
@@ -447,7 +447,7 @@
           <w:sz w:val="24"/>
           <w:szCs w:val="24"/>
         </w:rPr>
-        <w:t xml:space="preserve">OAB/MG: </w:t>
+        <w:t xml:space="preserve">OAB: </w:t>
       </w:r>
       <w:proofErr w:type="gramStart"/>
       <w:r>
@@ -465,7 +465,7 @@
           <w:sz w:val="24"/>
           <w:szCs w:val="24"/>
         </w:rPr>
-        <w:t>num</w:t>
+        <w:t>patrono</w:t>
       </w:r>
       <w:proofErr w:type="gramEnd"/>
       <w:r>
@@ -474,7 +474,7 @@
           <w:sz w:val="24"/>
           <w:szCs w:val="24"/>
         </w:rPr>
-        <w:t>_oab_patrono_atual</w:t>
+        <w:t>_estadooab</w:t>
       </w:r>
       <w:proofErr w:type="spellEnd"/>
       <w:r>
@@ -484,6 +484,40 @@
           <w:szCs w:val="24"/>
         </w:rPr>
         <w:t xml:space="preserve"> }}</w:t>
+      </w:r>
+      <w:r>
+        <w:rPr>
+          <w:rFonts w:ascii="Times New Roman" w:eastAsia="Times New Roman" w:hAnsi="Times New Roman" w:cs="Times New Roman"/>
+          <w:sz w:val="24"/>
+          <w:szCs w:val="24"/>
+        </w:rPr>
+        <w:t xml:space="preserve">{{ </w:t>
+      </w:r>
+      <w:proofErr w:type="spellStart"/>
+      <w:r>
+        <w:rPr>
+          <w:rFonts w:ascii="Times New Roman" w:eastAsia="Times New Roman" w:hAnsi="Times New Roman" w:cs="Times New Roman"/>
+          <w:sz w:val="24"/>
+          <w:szCs w:val="24"/>
+        </w:rPr>
+        <w:t>patrono_numoab</w:t>
+      </w:r>
+      <w:proofErr w:type="spellEnd"/>
+      <w:r>
+        <w:rPr>
+          <w:rFonts w:ascii="Times New Roman" w:eastAsia="Times New Roman" w:hAnsi="Times New Roman" w:cs="Times New Roman"/>
+          <w:sz w:val="24"/>
+          <w:szCs w:val="24"/>
+        </w:rPr>
+        <w:t xml:space="preserve"> </w:t>
+      </w:r>
+      <w:r>
+        <w:rPr>
+          <w:rFonts w:ascii="Times New Roman" w:eastAsia="Times New Roman" w:hAnsi="Times New Roman" w:cs="Times New Roman"/>
+          <w:sz w:val="24"/>
+          <w:szCs w:val="24"/>
+        </w:rPr>
+        <w:t>}}</w:t>
       </w:r>
     </w:p>
     <w:p>
@@ -588,6 +622,343 @@
     </w:p>
     <w:p>
       <w:pPr>
+        <w:jc w:val="both"/>
+        <w:rPr>
+          <w:rFonts w:ascii="Times New Roman" w:eastAsia="Times New Roman" w:hAnsi="Times New Roman" w:cs="Times New Roman"/>
+          <w:sz w:val="24"/>
+          <w:szCs w:val="24"/>
+        </w:rPr>
+      </w:pPr>
+      <w:r>
+        <w:rPr>
+          <w:rFonts w:ascii="Times New Roman" w:eastAsia="Times New Roman" w:hAnsi="Times New Roman" w:cs="Times New Roman"/>
+          <w:sz w:val="24"/>
+          <w:szCs w:val="24"/>
+        </w:rPr>
+        <w:t xml:space="preserve">Eu, {{ </w:t>
+      </w:r>
+      <w:proofErr w:type="spellStart"/>
+      <w:r>
+        <w:rPr>
+          <w:rFonts w:ascii="Times New Roman" w:eastAsia="Times New Roman" w:hAnsi="Times New Roman" w:cs="Times New Roman"/>
+          <w:sz w:val="24"/>
+          <w:szCs w:val="24"/>
+        </w:rPr>
+        <w:t>nome_patrono_atual</w:t>
+      </w:r>
+      <w:proofErr w:type="spellEnd"/>
+      <w:r>
+        <w:rPr>
+          <w:rFonts w:ascii="Times New Roman" w:eastAsia="Times New Roman" w:hAnsi="Times New Roman" w:cs="Times New Roman"/>
+          <w:sz w:val="24"/>
+          <w:szCs w:val="24"/>
+        </w:rPr>
+        <w:t xml:space="preserve"> }}, OAB</w:t>
+      </w:r>
+      <w:r>
+        <w:rPr>
+          <w:rFonts w:ascii="Times New Roman" w:eastAsia="Times New Roman" w:hAnsi="Times New Roman" w:cs="Times New Roman"/>
+          <w:sz w:val="24"/>
+          <w:szCs w:val="24"/>
+        </w:rPr>
+        <w:t xml:space="preserve"> {{ </w:t>
+      </w:r>
+      <w:proofErr w:type="spellStart"/>
+      <w:r>
+        <w:rPr>
+          <w:rFonts w:ascii="Times New Roman" w:eastAsia="Times New Roman" w:hAnsi="Times New Roman" w:cs="Times New Roman"/>
+          <w:sz w:val="24"/>
+          <w:szCs w:val="24"/>
+        </w:rPr>
+        <w:t>patrono_estadooab</w:t>
+      </w:r>
+      <w:proofErr w:type="spellEnd"/>
+      <w:r>
+        <w:rPr>
+          <w:rFonts w:ascii="Times New Roman" w:eastAsia="Times New Roman" w:hAnsi="Times New Roman" w:cs="Times New Roman"/>
+          <w:sz w:val="24"/>
+          <w:szCs w:val="24"/>
+        </w:rPr>
+        <w:t xml:space="preserve"> }}</w:t>
+      </w:r>
+      <w:r>
+        <w:rPr>
+          <w:rFonts w:ascii="Times New Roman" w:eastAsia="Times New Roman" w:hAnsi="Times New Roman" w:cs="Times New Roman"/>
+          <w:sz w:val="24"/>
+          <w:szCs w:val="24"/>
+        </w:rPr>
+        <w:t xml:space="preserve">{{ </w:t>
+      </w:r>
+      <w:proofErr w:type="spellStart"/>
+      <w:r>
+        <w:rPr>
+          <w:rFonts w:ascii="Times New Roman" w:eastAsia="Times New Roman" w:hAnsi="Times New Roman" w:cs="Times New Roman"/>
+          <w:sz w:val="24"/>
+          <w:szCs w:val="24"/>
+        </w:rPr>
+        <w:t>patrono_numoab</w:t>
+      </w:r>
+      <w:proofErr w:type="spellEnd"/>
+      <w:r>
+        <w:rPr>
+          <w:rFonts w:ascii="Times New Roman" w:eastAsia="Times New Roman" w:hAnsi="Times New Roman" w:cs="Times New Roman"/>
+          <w:sz w:val="24"/>
+          <w:szCs w:val="24"/>
+        </w:rPr>
+        <w:t xml:space="preserve"> </w:t>
+      </w:r>
+      <w:r>
+        <w:rPr>
+          <w:rFonts w:ascii="Times New Roman" w:eastAsia="Times New Roman" w:hAnsi="Times New Roman" w:cs="Times New Roman"/>
+          <w:sz w:val="24"/>
+          <w:szCs w:val="24"/>
+        </w:rPr>
+        <w:t>}}</w:t>
+      </w:r>
+      <w:r>
+        <w:rPr>
+          <w:rFonts w:ascii="Times New Roman" w:eastAsia="Times New Roman" w:hAnsi="Times New Roman" w:cs="Times New Roman"/>
+          <w:sz w:val="24"/>
+          <w:szCs w:val="24"/>
+        </w:rPr>
+        <w:t xml:space="preserve"> </w:t>
+      </w:r>
+      <w:r>
+        <w:rPr>
+          <w:rFonts w:ascii="Times New Roman" w:eastAsia="Times New Roman" w:hAnsi="Times New Roman" w:cs="Times New Roman"/>
+          <w:sz w:val="24"/>
+          <w:szCs w:val="24"/>
+        </w:rPr>
+        <w:t xml:space="preserve">substabeleço com reservas, na(s) pessoa(s) do(s) Assistente(s) Judiciário(s) da Divisão de Assistência Judiciária da Universidade Federal de Minas Gerais </w:t>
+      </w:r>
+      <w:r>
+        <w:rPr>
+          <w:rFonts w:ascii="Times New Roman" w:hAnsi="Times New Roman" w:cs="Times New Roman"/>
+          <w:sz w:val="24"/>
+          <w:szCs w:val="24"/>
+        </w:rPr>
+        <w:t>{%  for colaborador in colaboradores%} {{</w:t>
+      </w:r>
+      <w:proofErr w:type="spellStart"/>
+      <w:r>
+        <w:rPr>
+          <w:rFonts w:ascii="Times New Roman" w:hAnsi="Times New Roman" w:cs="Times New Roman"/>
+          <w:sz w:val="24"/>
+          <w:szCs w:val="24"/>
+        </w:rPr>
+        <w:t>colaborador.name.full</w:t>
+      </w:r>
+      <w:proofErr w:type="spellEnd"/>
+      <w:r>
+        <w:rPr>
+          <w:rFonts w:ascii="Times New Roman" w:hAnsi="Times New Roman" w:cs="Times New Roman"/>
+          <w:sz w:val="24"/>
+          <w:szCs w:val="24"/>
+        </w:rPr>
+        <w:t>().</w:t>
+      </w:r>
+      <w:proofErr w:type="spellStart"/>
+      <w:r>
+        <w:rPr>
+          <w:rFonts w:ascii="Times New Roman" w:hAnsi="Times New Roman" w:cs="Times New Roman"/>
+          <w:sz w:val="24"/>
+          <w:szCs w:val="24"/>
+        </w:rPr>
+        <w:t>upper</w:t>
+      </w:r>
+      <w:proofErr w:type="spellEnd"/>
+      <w:r>
+        <w:rPr>
+          <w:rFonts w:ascii="Times New Roman" w:hAnsi="Times New Roman" w:cs="Times New Roman"/>
+          <w:sz w:val="24"/>
+          <w:szCs w:val="24"/>
+        </w:rPr>
+        <w:t>()}}, {{</w:t>
+      </w:r>
+      <w:proofErr w:type="spellStart"/>
+      <w:r>
+        <w:rPr>
+          <w:rFonts w:ascii="Times New Roman" w:hAnsi="Times New Roman" w:cs="Times New Roman"/>
+          <w:sz w:val="24"/>
+          <w:szCs w:val="24"/>
+        </w:rPr>
+        <w:t>colaborador.estadooab</w:t>
+      </w:r>
+      <w:proofErr w:type="spellEnd"/>
+      <w:r>
+        <w:rPr>
+          <w:rFonts w:ascii="Times New Roman" w:hAnsi="Times New Roman" w:cs="Times New Roman"/>
+          <w:sz w:val="24"/>
+          <w:szCs w:val="24"/>
+        </w:rPr>
+        <w:t>}}{{</w:t>
+      </w:r>
+      <w:proofErr w:type="spellStart"/>
+      <w:r>
+        <w:rPr>
+          <w:rFonts w:ascii="Times New Roman" w:hAnsi="Times New Roman" w:cs="Times New Roman"/>
+          <w:sz w:val="24"/>
+          <w:szCs w:val="24"/>
+        </w:rPr>
+        <w:t>colaborador.numoab</w:t>
+      </w:r>
+      <w:proofErr w:type="spellEnd"/>
+      <w:r>
+        <w:rPr>
+          <w:rFonts w:ascii="Times New Roman" w:hAnsi="Times New Roman" w:cs="Times New Roman"/>
+          <w:sz w:val="24"/>
+          <w:szCs w:val="24"/>
+        </w:rPr>
+        <w:t xml:space="preserve">}}, {% </w:t>
+      </w:r>
+      <w:proofErr w:type="spellStart"/>
+      <w:r>
+        <w:rPr>
+          <w:rFonts w:ascii="Times New Roman" w:hAnsi="Times New Roman" w:cs="Times New Roman"/>
+          <w:sz w:val="24"/>
+          <w:szCs w:val="24"/>
+        </w:rPr>
+        <w:t>endfor</w:t>
+      </w:r>
+      <w:proofErr w:type="spellEnd"/>
+      <w:r>
+        <w:rPr>
+          <w:rFonts w:ascii="Times New Roman" w:hAnsi="Times New Roman" w:cs="Times New Roman"/>
+          <w:sz w:val="24"/>
+          <w:szCs w:val="24"/>
+        </w:rPr>
+        <w:t xml:space="preserve"> %}</w:t>
+      </w:r>
+      <w:r>
+        <w:rPr>
+          <w:rFonts w:ascii="Times New Roman" w:eastAsia="Times New Roman" w:hAnsi="Times New Roman" w:cs="Times New Roman"/>
+          <w:sz w:val="24"/>
+          <w:szCs w:val="24"/>
+        </w:rPr>
+        <w:t xml:space="preserve">todos os poderes a mim outorgados por {{ </w:t>
+      </w:r>
+      <w:proofErr w:type="spellStart"/>
+      <w:r>
+        <w:rPr>
+          <w:rFonts w:ascii="Times New Roman" w:eastAsia="Times New Roman" w:hAnsi="Times New Roman" w:cs="Times New Roman"/>
+          <w:sz w:val="24"/>
+          <w:szCs w:val="24"/>
+        </w:rPr>
+        <w:t>nome_assistido</w:t>
+      </w:r>
+      <w:proofErr w:type="spellEnd"/>
+      <w:r>
+        <w:rPr>
+          <w:rFonts w:ascii="Times New Roman" w:eastAsia="Times New Roman" w:hAnsi="Times New Roman" w:cs="Times New Roman"/>
+          <w:sz w:val="24"/>
+          <w:szCs w:val="24"/>
+        </w:rPr>
+        <w:t xml:space="preserve"> }}, CPF nº {{ </w:t>
+      </w:r>
+      <w:proofErr w:type="spellStart"/>
+      <w:r>
+        <w:rPr>
+          <w:rFonts w:ascii="Times New Roman" w:eastAsia="Times New Roman" w:hAnsi="Times New Roman" w:cs="Times New Roman"/>
+          <w:sz w:val="24"/>
+          <w:szCs w:val="24"/>
+        </w:rPr>
+        <w:t>num_cpf</w:t>
+      </w:r>
+      <w:proofErr w:type="spellEnd"/>
+      <w:r>
+        <w:rPr>
+          <w:rFonts w:ascii="Times New Roman" w:eastAsia="Times New Roman" w:hAnsi="Times New Roman" w:cs="Times New Roman"/>
+          <w:sz w:val="24"/>
+          <w:szCs w:val="24"/>
+        </w:rPr>
+        <w:t xml:space="preserve"> }}, na ação {{ </w:t>
+      </w:r>
+      <w:proofErr w:type="spellStart"/>
+      <w:r>
+        <w:rPr>
+          <w:rFonts w:ascii="Times New Roman" w:eastAsia="Times New Roman" w:hAnsi="Times New Roman" w:cs="Times New Roman"/>
+          <w:sz w:val="24"/>
+          <w:szCs w:val="24"/>
+        </w:rPr>
+        <w:t>tipo_acao</w:t>
+      </w:r>
+      <w:proofErr w:type="spellEnd"/>
+      <w:r>
+        <w:rPr>
+          <w:rFonts w:ascii="Times New Roman" w:eastAsia="Times New Roman" w:hAnsi="Times New Roman" w:cs="Times New Roman"/>
+          <w:sz w:val="24"/>
+          <w:szCs w:val="24"/>
+        </w:rPr>
+        <w:t>[0].</w:t>
+      </w:r>
+      <w:proofErr w:type="spellStart"/>
+      <w:r>
+        <w:rPr>
+          <w:rFonts w:ascii="Times New Roman" w:eastAsia="Times New Roman" w:hAnsi="Times New Roman" w:cs="Times New Roman"/>
+          <w:sz w:val="24"/>
+          <w:szCs w:val="24"/>
+        </w:rPr>
+        <w:t>lower</w:t>
+      </w:r>
+      <w:proofErr w:type="spellEnd"/>
+      <w:r>
+        <w:rPr>
+          <w:rFonts w:ascii="Times New Roman" w:eastAsia="Times New Roman" w:hAnsi="Times New Roman" w:cs="Times New Roman"/>
+          <w:sz w:val="24"/>
+          <w:szCs w:val="24"/>
+        </w:rPr>
+        <w:t xml:space="preserve">() + </w:t>
+      </w:r>
+      <w:proofErr w:type="spellStart"/>
+      <w:r>
+        <w:rPr>
+          <w:rFonts w:ascii="Times New Roman" w:eastAsia="Times New Roman" w:hAnsi="Times New Roman" w:cs="Times New Roman"/>
+          <w:sz w:val="24"/>
+          <w:szCs w:val="24"/>
+        </w:rPr>
+        <w:t>tipo_acao</w:t>
+      </w:r>
+      <w:proofErr w:type="spellEnd"/>
+      <w:r>
+        <w:rPr>
+          <w:rFonts w:ascii="Times New Roman" w:eastAsia="Times New Roman" w:hAnsi="Times New Roman" w:cs="Times New Roman"/>
+          <w:sz w:val="24"/>
+          <w:szCs w:val="24"/>
+        </w:rPr>
+        <w:t xml:space="preserve">[1:] }}, registrada sob o número {{ </w:t>
+      </w:r>
+      <w:proofErr w:type="spellStart"/>
+      <w:r>
+        <w:rPr>
+          <w:rFonts w:ascii="Times New Roman" w:eastAsia="Times New Roman" w:hAnsi="Times New Roman" w:cs="Times New Roman"/>
+          <w:sz w:val="24"/>
+          <w:szCs w:val="24"/>
+        </w:rPr>
+        <w:t>num_autos</w:t>
+      </w:r>
+      <w:proofErr w:type="spellEnd"/>
+      <w:r>
+        <w:rPr>
+          <w:rFonts w:ascii="Times New Roman" w:eastAsia="Times New Roman" w:hAnsi="Times New Roman" w:cs="Times New Roman"/>
+          <w:sz w:val="24"/>
+          <w:szCs w:val="24"/>
+        </w:rPr>
+        <w:t xml:space="preserve"> }}.  </w:t>
+      </w:r>
+    </w:p>
+    <w:p>
+      <w:pPr>
+        <w:spacing w:line="360" w:lineRule="auto"/>
+        <w:jc w:val="both"/>
+        <w:rPr>
+          <w:rFonts w:ascii="Times New Roman" w:eastAsia="Times New Roman" w:hAnsi="Times New Roman" w:cs="Times New Roman"/>
+          <w:sz w:val="24"/>
+          <w:szCs w:val="24"/>
+        </w:rPr>
+      </w:pPr>
+    </w:p>
+    <w:p>
+      <w:pPr>
         <w:spacing w:line="360" w:lineRule="auto"/>
         <w:ind w:firstLine="720"/>
         <w:jc w:val="both"/>
@@ -597,379 +968,6 @@
           <w:szCs w:val="24"/>
         </w:rPr>
       </w:pPr>
-      <w:r>
-        <w:rPr>
-          <w:rFonts w:ascii="Times New Roman" w:eastAsia="Times New Roman" w:hAnsi="Times New Roman" w:cs="Times New Roman"/>
-          <w:sz w:val="24"/>
-          <w:szCs w:val="24"/>
-        </w:rPr>
-        <w:t xml:space="preserve">Eu, {{ </w:t>
-      </w:r>
-      <w:proofErr w:type="spellStart"/>
-      <w:r>
-        <w:rPr>
-          <w:rFonts w:ascii="Times New Roman" w:eastAsia="Times New Roman" w:hAnsi="Times New Roman" w:cs="Times New Roman"/>
-          <w:sz w:val="24"/>
-          <w:szCs w:val="24"/>
-        </w:rPr>
-        <w:t>nome_patrono_atual</w:t>
-      </w:r>
-      <w:proofErr w:type="spellEnd"/>
-      <w:r>
-        <w:rPr>
-          <w:rFonts w:ascii="Times New Roman" w:eastAsia="Times New Roman" w:hAnsi="Times New Roman" w:cs="Times New Roman"/>
-          <w:sz w:val="24"/>
-          <w:szCs w:val="24"/>
-        </w:rPr>
-        <w:t xml:space="preserve"> }}, OAB/MG {{ </w:t>
-      </w:r>
-      <w:proofErr w:type="spellStart"/>
-      <w:r>
-        <w:rPr>
-          <w:rFonts w:ascii="Times New Roman" w:eastAsia="Times New Roman" w:hAnsi="Times New Roman" w:cs="Times New Roman"/>
-          <w:sz w:val="24"/>
-          <w:szCs w:val="24"/>
-        </w:rPr>
-        <w:t>num_oab_patrono_atual</w:t>
-      </w:r>
-      <w:proofErr w:type="spellEnd"/>
-      <w:r>
-        <w:rPr>
-          <w:rFonts w:ascii="Times New Roman" w:eastAsia="Times New Roman" w:hAnsi="Times New Roman" w:cs="Times New Roman"/>
-          <w:sz w:val="24"/>
-          <w:szCs w:val="24"/>
-        </w:rPr>
-        <w:t xml:space="preserve"> }}, substabeleço com reservas, na(s) pessoa(s) do(s) Assistente(s) Judiciário(s) da Divisão de Assistência Judiciária da Universidade Federal de Minas Gerais {{ nome_colaborador_1 }}, {{ num_oab_colaborador_1 }}, {% </w:t>
-      </w:r>
-      <w:proofErr w:type="spellStart"/>
-      <w:r>
-        <w:rPr>
-          <w:rFonts w:ascii="Times New Roman" w:eastAsia="Times New Roman" w:hAnsi="Times New Roman" w:cs="Times New Roman"/>
-          <w:sz w:val="24"/>
-          <w:szCs w:val="24"/>
-        </w:rPr>
-        <w:t>if</w:t>
-      </w:r>
-      <w:proofErr w:type="spellEnd"/>
-      <w:r>
-        <w:rPr>
-          <w:rFonts w:ascii="Times New Roman" w:eastAsia="Times New Roman" w:hAnsi="Times New Roman" w:cs="Times New Roman"/>
-          <w:sz w:val="24"/>
-          <w:szCs w:val="24"/>
-        </w:rPr>
-        <w:t xml:space="preserve"> </w:t>
-      </w:r>
-      <w:proofErr w:type="spellStart"/>
-      <w:r>
-        <w:rPr>
-          <w:rFonts w:ascii="Times New Roman" w:eastAsia="Times New Roman" w:hAnsi="Times New Roman" w:cs="Times New Roman"/>
-          <w:sz w:val="24"/>
-          <w:szCs w:val="24"/>
-        </w:rPr>
-        <w:t>add_colaborador</w:t>
-      </w:r>
-      <w:proofErr w:type="spellEnd"/>
-      <w:r>
-        <w:rPr>
-          <w:rFonts w:ascii="Times New Roman" w:eastAsia="Times New Roman" w:hAnsi="Times New Roman" w:cs="Times New Roman"/>
-          <w:sz w:val="24"/>
-          <w:szCs w:val="24"/>
-        </w:rPr>
-        <w:t xml:space="preserve"> %}{{ nome_colaborador_2 }}{%print ’, ‘%}{{ num_oab_colaborador_2}}{%print ’, ‘%}{% </w:t>
-      </w:r>
-      <w:proofErr w:type="spellStart"/>
-      <w:r>
-        <w:rPr>
-          <w:rFonts w:ascii="Times New Roman" w:eastAsia="Times New Roman" w:hAnsi="Times New Roman" w:cs="Times New Roman"/>
-          <w:sz w:val="24"/>
-          <w:szCs w:val="24"/>
-        </w:rPr>
-        <w:t>endif</w:t>
-      </w:r>
-      <w:proofErr w:type="spellEnd"/>
-      <w:r>
-        <w:rPr>
-          <w:rFonts w:ascii="Times New Roman" w:eastAsia="Times New Roman" w:hAnsi="Times New Roman" w:cs="Times New Roman"/>
-          <w:sz w:val="24"/>
-          <w:szCs w:val="24"/>
-        </w:rPr>
-        <w:t xml:space="preserve"> %}{% </w:t>
-      </w:r>
-      <w:proofErr w:type="spellStart"/>
-      <w:r>
-        <w:rPr>
-          <w:rFonts w:ascii="Times New Roman" w:eastAsia="Times New Roman" w:hAnsi="Times New Roman" w:cs="Times New Roman"/>
-          <w:sz w:val="24"/>
-          <w:szCs w:val="24"/>
-        </w:rPr>
-        <w:t>if</w:t>
-      </w:r>
-      <w:proofErr w:type="spellEnd"/>
-      <w:r>
-        <w:rPr>
-          <w:rFonts w:ascii="Times New Roman" w:eastAsia="Times New Roman" w:hAnsi="Times New Roman" w:cs="Times New Roman"/>
-          <w:sz w:val="24"/>
-          <w:szCs w:val="24"/>
-        </w:rPr>
-        <w:t xml:space="preserve"> add_colaborador2 %}{{ nome_colaborador_3 }}{%print ’, ‘%}{{ num_oab_colaborador_3}}{%print ’, ‘%}{% </w:t>
-      </w:r>
-      <w:proofErr w:type="spellStart"/>
-      <w:r>
-        <w:rPr>
-          <w:rFonts w:ascii="Times New Roman" w:eastAsia="Times New Roman" w:hAnsi="Times New Roman" w:cs="Times New Roman"/>
-          <w:sz w:val="24"/>
-          <w:szCs w:val="24"/>
-        </w:rPr>
-        <w:t>endif</w:t>
-      </w:r>
-      <w:proofErr w:type="spellEnd"/>
-      <w:r>
-        <w:rPr>
-          <w:rFonts w:ascii="Times New Roman" w:eastAsia="Times New Roman" w:hAnsi="Times New Roman" w:cs="Times New Roman"/>
-          <w:sz w:val="24"/>
-          <w:szCs w:val="24"/>
-        </w:rPr>
-        <w:t xml:space="preserve"> %}{% </w:t>
-      </w:r>
-      <w:proofErr w:type="spellStart"/>
-      <w:r>
-        <w:rPr>
-          <w:rFonts w:ascii="Times New Roman" w:eastAsia="Times New Roman" w:hAnsi="Times New Roman" w:cs="Times New Roman"/>
-          <w:sz w:val="24"/>
-          <w:szCs w:val="24"/>
-        </w:rPr>
-        <w:t>if</w:t>
-      </w:r>
-      <w:proofErr w:type="spellEnd"/>
-      <w:r>
-        <w:rPr>
-          <w:rFonts w:ascii="Times New Roman" w:eastAsia="Times New Roman" w:hAnsi="Times New Roman" w:cs="Times New Roman"/>
-          <w:sz w:val="24"/>
-          <w:szCs w:val="24"/>
-        </w:rPr>
-        <w:t xml:space="preserve"> add_colaborador3 %}{{ nome_colaborador_4 }}{%print ’, ‘%}{{ num_oab_colaborador_4 }}{%print ’, ‘%}{% </w:t>
-      </w:r>
-      <w:proofErr w:type="spellStart"/>
-      <w:r>
-        <w:rPr>
-          <w:rFonts w:ascii="Times New Roman" w:eastAsia="Times New Roman" w:hAnsi="Times New Roman" w:cs="Times New Roman"/>
-          <w:sz w:val="24"/>
-          <w:szCs w:val="24"/>
-        </w:rPr>
-        <w:t>endif</w:t>
-      </w:r>
-      <w:proofErr w:type="spellEnd"/>
-      <w:r>
-        <w:rPr>
-          <w:rFonts w:ascii="Times New Roman" w:eastAsia="Times New Roman" w:hAnsi="Times New Roman" w:cs="Times New Roman"/>
-          <w:sz w:val="24"/>
-          <w:szCs w:val="24"/>
-        </w:rPr>
-        <w:t xml:space="preserve"> %}{% </w:t>
-      </w:r>
-      <w:proofErr w:type="spellStart"/>
-      <w:r>
-        <w:rPr>
-          <w:rFonts w:ascii="Times New Roman" w:eastAsia="Times New Roman" w:hAnsi="Times New Roman" w:cs="Times New Roman"/>
-          <w:sz w:val="24"/>
-          <w:szCs w:val="24"/>
-        </w:rPr>
-        <w:t>if</w:t>
-      </w:r>
-      <w:proofErr w:type="spellEnd"/>
-      <w:r>
-        <w:rPr>
-          <w:rFonts w:ascii="Times New Roman" w:eastAsia="Times New Roman" w:hAnsi="Times New Roman" w:cs="Times New Roman"/>
-          <w:sz w:val="24"/>
-          <w:szCs w:val="24"/>
-        </w:rPr>
-        <w:t xml:space="preserve"> add_colaborador4 %}{{ nome_colaborador_5 }}{%print ’, ‘%}{{ num_oab_colaborador_5}}{%print ’, ‘%}{% </w:t>
-      </w:r>
-      <w:proofErr w:type="spellStart"/>
-      <w:r>
-        <w:rPr>
-          <w:rFonts w:ascii="Times New Roman" w:eastAsia="Times New Roman" w:hAnsi="Times New Roman" w:cs="Times New Roman"/>
-          <w:sz w:val="24"/>
-          <w:szCs w:val="24"/>
-        </w:rPr>
-        <w:t>endif</w:t>
-      </w:r>
-      <w:proofErr w:type="spellEnd"/>
-      <w:r>
-        <w:rPr>
-          <w:rFonts w:ascii="Times New Roman" w:eastAsia="Times New Roman" w:hAnsi="Times New Roman" w:cs="Times New Roman"/>
-          <w:sz w:val="24"/>
-          <w:szCs w:val="24"/>
-        </w:rPr>
-        <w:t xml:space="preserve"> %}{% </w:t>
-      </w:r>
-      <w:proofErr w:type="spellStart"/>
-      <w:r>
-        <w:rPr>
-          <w:rFonts w:ascii="Times New Roman" w:eastAsia="Times New Roman" w:hAnsi="Times New Roman" w:cs="Times New Roman"/>
-          <w:sz w:val="24"/>
-          <w:szCs w:val="24"/>
-        </w:rPr>
-        <w:t>if</w:t>
-      </w:r>
-      <w:proofErr w:type="spellEnd"/>
-      <w:r>
-        <w:rPr>
-          <w:rFonts w:ascii="Times New Roman" w:eastAsia="Times New Roman" w:hAnsi="Times New Roman" w:cs="Times New Roman"/>
-          <w:sz w:val="24"/>
-          <w:szCs w:val="24"/>
-        </w:rPr>
-        <w:t xml:space="preserve"> add_colaborador5 %}{{ nome_colaborador_6 }}{%print ’, ‘%}{{ num_oab_colaborador_6}}{%print ’, ‘%}{% </w:t>
-      </w:r>
-      <w:proofErr w:type="spellStart"/>
-      <w:r>
-        <w:rPr>
-          <w:rFonts w:ascii="Times New Roman" w:eastAsia="Times New Roman" w:hAnsi="Times New Roman" w:cs="Times New Roman"/>
-          <w:sz w:val="24"/>
-          <w:szCs w:val="24"/>
-        </w:rPr>
-        <w:t>endif</w:t>
-      </w:r>
-      <w:proofErr w:type="spellEnd"/>
-      <w:r>
-        <w:rPr>
-          <w:rFonts w:ascii="Times New Roman" w:eastAsia="Times New Roman" w:hAnsi="Times New Roman" w:cs="Times New Roman"/>
-          <w:sz w:val="24"/>
-          <w:szCs w:val="24"/>
-        </w:rPr>
-        <w:t xml:space="preserve"> %} todos os poderes a mim outorgados por {{ </w:t>
-      </w:r>
-      <w:proofErr w:type="spellStart"/>
-      <w:r>
-        <w:rPr>
-          <w:rFonts w:ascii="Times New Roman" w:eastAsia="Times New Roman" w:hAnsi="Times New Roman" w:cs="Times New Roman"/>
-          <w:sz w:val="24"/>
-          <w:szCs w:val="24"/>
-        </w:rPr>
-        <w:t>nome_assistido</w:t>
-      </w:r>
-      <w:proofErr w:type="spellEnd"/>
-      <w:r>
-        <w:rPr>
-          <w:rFonts w:ascii="Times New Roman" w:eastAsia="Times New Roman" w:hAnsi="Times New Roman" w:cs="Times New Roman"/>
-          <w:sz w:val="24"/>
-          <w:szCs w:val="24"/>
-        </w:rPr>
-        <w:t xml:space="preserve"> }}, CPF nº {{ </w:t>
-      </w:r>
-      <w:proofErr w:type="spellStart"/>
-      <w:r>
-        <w:rPr>
-          <w:rFonts w:ascii="Times New Roman" w:eastAsia="Times New Roman" w:hAnsi="Times New Roman" w:cs="Times New Roman"/>
-          <w:sz w:val="24"/>
-          <w:szCs w:val="24"/>
-        </w:rPr>
-        <w:t>num_cpf</w:t>
-      </w:r>
-      <w:proofErr w:type="spellEnd"/>
-      <w:r>
-        <w:rPr>
-          <w:rFonts w:ascii="Times New Roman" w:eastAsia="Times New Roman" w:hAnsi="Times New Roman" w:cs="Times New Roman"/>
-          <w:sz w:val="24"/>
-          <w:szCs w:val="24"/>
-        </w:rPr>
-        <w:t xml:space="preserve"> }}, na ação {{ </w:t>
-      </w:r>
-      <w:proofErr w:type="spellStart"/>
-      <w:r>
-        <w:rPr>
-          <w:rFonts w:ascii="Times New Roman" w:eastAsia="Times New Roman" w:hAnsi="Times New Roman" w:cs="Times New Roman"/>
-          <w:sz w:val="24"/>
-          <w:szCs w:val="24"/>
-        </w:rPr>
-        <w:t>tipo_acao</w:t>
-      </w:r>
-      <w:proofErr w:type="spellEnd"/>
-      <w:r>
-        <w:rPr>
-          <w:rFonts w:ascii="Times New Roman" w:eastAsia="Times New Roman" w:hAnsi="Times New Roman" w:cs="Times New Roman"/>
-          <w:sz w:val="24"/>
-          <w:szCs w:val="24"/>
-        </w:rPr>
-        <w:t>[0].</w:t>
-      </w:r>
-      <w:proofErr w:type="spellStart"/>
-      <w:r>
-        <w:rPr>
-          <w:rFonts w:ascii="Times New Roman" w:eastAsia="Times New Roman" w:hAnsi="Times New Roman" w:cs="Times New Roman"/>
-          <w:sz w:val="24"/>
-          <w:szCs w:val="24"/>
-        </w:rPr>
-        <w:t>lower</w:t>
-      </w:r>
-      <w:proofErr w:type="spellEnd"/>
-      <w:r>
-        <w:rPr>
-          <w:rFonts w:ascii="Times New Roman" w:eastAsia="Times New Roman" w:hAnsi="Times New Roman" w:cs="Times New Roman"/>
-          <w:sz w:val="24"/>
-          <w:szCs w:val="24"/>
-        </w:rPr>
-        <w:t xml:space="preserve">() + </w:t>
-      </w:r>
-      <w:proofErr w:type="spellStart"/>
-      <w:r>
-        <w:rPr>
-          <w:rFonts w:ascii="Times New Roman" w:eastAsia="Times New Roman" w:hAnsi="Times New Roman" w:cs="Times New Roman"/>
-          <w:sz w:val="24"/>
-          <w:szCs w:val="24"/>
-        </w:rPr>
-        <w:t>tipo_acao</w:t>
-      </w:r>
-      <w:proofErr w:type="spellEnd"/>
-      <w:r>
-        <w:rPr>
-          <w:rFonts w:ascii="Times New Roman" w:eastAsia="Times New Roman" w:hAnsi="Times New Roman" w:cs="Times New Roman"/>
-          <w:sz w:val="24"/>
-          <w:szCs w:val="24"/>
-        </w:rPr>
-        <w:t xml:space="preserve">[1:] }}, registrada sob o número {{ </w:t>
-      </w:r>
-      <w:proofErr w:type="spellStart"/>
-      <w:r>
-        <w:rPr>
-          <w:rFonts w:ascii="Times New Roman" w:eastAsia="Times New Roman" w:hAnsi="Times New Roman" w:cs="Times New Roman"/>
-          <w:sz w:val="24"/>
-          <w:szCs w:val="24"/>
-        </w:rPr>
-        <w:t>num_autos</w:t>
-      </w:r>
-      <w:proofErr w:type="spellEnd"/>
-      <w:r>
-        <w:rPr>
-          <w:rFonts w:ascii="Times New Roman" w:eastAsia="Times New Roman" w:hAnsi="Times New Roman" w:cs="Times New Roman"/>
-          <w:sz w:val="24"/>
-          <w:szCs w:val="24"/>
-        </w:rPr>
-        <w:t xml:space="preserve"> }}.  </w:t>
-      </w:r>
-    </w:p>
-    <w:p>
-      <w:pPr>
-        <w:spacing w:line="360" w:lineRule="auto"/>
-        <w:jc w:val="both"/>
-        <w:rPr>
-          <w:rFonts w:ascii="Times New Roman" w:eastAsia="Times New Roman" w:hAnsi="Times New Roman" w:cs="Times New Roman"/>
-          <w:sz w:val="24"/>
-          <w:szCs w:val="24"/>
-        </w:rPr>
-      </w:pPr>
-    </w:p>
-    <w:p>
-      <w:pPr>
-        <w:spacing w:line="360" w:lineRule="auto"/>
-        <w:ind w:firstLine="720"/>
-        <w:jc w:val="both"/>
-        <w:rPr>
-          <w:rFonts w:ascii="Times New Roman" w:eastAsia="Times New Roman" w:hAnsi="Times New Roman" w:cs="Times New Roman"/>
-          <w:sz w:val="24"/>
-          <w:szCs w:val="24"/>
-        </w:rPr>
-      </w:pPr>
       <w:proofErr w:type="gramStart"/>
       <w:r>
         <w:rPr>
@@ -1093,7 +1091,15 @@
           <w:sz w:val="24"/>
           <w:szCs w:val="24"/>
         </w:rPr>
-        <w:t xml:space="preserve">OAB/MG: </w:t>
+        <w:t>OAB</w:t>
+      </w:r>
+      <w:r>
+        <w:rPr>
+          <w:rFonts w:ascii="Times New Roman" w:eastAsia="Times New Roman" w:hAnsi="Times New Roman" w:cs="Times New Roman"/>
+          <w:sz w:val="24"/>
+          <w:szCs w:val="24"/>
+        </w:rPr>
+        <w:t xml:space="preserve">: </w:t>
       </w:r>
       <w:proofErr w:type="gramStart"/>
       <w:r>
@@ -1111,7 +1117,7 @@
           <w:sz w:val="24"/>
           <w:szCs w:val="24"/>
         </w:rPr>
-        <w:t>num</w:t>
+        <w:t>patrono</w:t>
       </w:r>
       <w:proofErr w:type="gramEnd"/>
       <w:r>
@@ -1120,7 +1126,7 @@
           <w:sz w:val="24"/>
           <w:szCs w:val="24"/>
         </w:rPr>
-        <w:t>_oab_patrono_atual</w:t>
+        <w:t>_estadooab</w:t>
       </w:r>
       <w:proofErr w:type="spellEnd"/>
       <w:r>
@@ -1131,7 +1137,42 @@
         </w:rPr>
         <w:t xml:space="preserve"> }}</w:t>
       </w:r>
-    </w:p>
+      <w:r>
+        <w:rPr>
+          <w:rFonts w:ascii="Times New Roman" w:eastAsia="Times New Roman" w:hAnsi="Times New Roman" w:cs="Times New Roman"/>
+          <w:sz w:val="24"/>
+          <w:szCs w:val="24"/>
+        </w:rPr>
+        <w:t xml:space="preserve">{{ </w:t>
+      </w:r>
+      <w:proofErr w:type="spellStart"/>
+      <w:r>
+        <w:rPr>
+          <w:rFonts w:ascii="Times New Roman" w:eastAsia="Times New Roman" w:hAnsi="Times New Roman" w:cs="Times New Roman"/>
+          <w:sz w:val="24"/>
+          <w:szCs w:val="24"/>
+        </w:rPr>
+        <w:t>patrono_numoab</w:t>
+      </w:r>
+      <w:proofErr w:type="spellEnd"/>
+      <w:r>
+        <w:rPr>
+          <w:rFonts w:ascii="Times New Roman" w:eastAsia="Times New Roman" w:hAnsi="Times New Roman" w:cs="Times New Roman"/>
+          <w:sz w:val="24"/>
+          <w:szCs w:val="24"/>
+        </w:rPr>
+        <w:t xml:space="preserve"> </w:t>
+      </w:r>
+      <w:r>
+        <w:rPr>
+          <w:rFonts w:ascii="Times New Roman" w:eastAsia="Times New Roman" w:hAnsi="Times New Roman" w:cs="Times New Roman"/>
+          <w:sz w:val="24"/>
+          <w:szCs w:val="24"/>
+        </w:rPr>
+        <w:t>}}</w:t>
+      </w:r>
+    </w:p>
+    <w:p/>
     <w:sectPr>
       <w:headerReference w:type="even" r:id="rId6"/>
       <w:headerReference w:type="default" r:id="rId7"/>
@@ -1149,7 +1190,7 @@
 </file>
 
 <file path=word/endnotes.xml><?xml version="1.0" encoding="utf-8"?>
-<w:endnotes xmlns:wpc="http://schemas.microsoft.com/office/word/2010/wordprocessingCanvas" xmlns:cx="http://schemas.microsoft.com/office/drawing/2014/chartex" xmlns:cx1="http://schemas.microsoft.com/office/drawing/2015/9/8/chartex" xmlns:cx2="http://schemas.microsoft.com/office/drawing/2015/10/21/chartex" xmlns:cx3="http://schemas.microsoft.com/office/drawing/2016/5/9/chartex" xmlns:cx4="http://schemas.microsoft.com/office/drawing/2016/5/10/chartex" xmlns:cx5="http://schemas.microsoft.com/office/drawing/2016/5/11/chartex" xmlns:cx6="http://schemas.microsoft.com/office/drawing/2016/5/12/chartex" xmlns:cx7="http://schemas.microsoft.com/office/drawing/2016/5/13/chartex" xmlns:cx8="http://schemas.microsoft.com/office/drawing/2016/5/14/chartex" xmlns:mc="http://schemas.openxmlformats.org/markup-compatibility/2006" xmlns:aink="http://schemas.microsoft.com/office/drawing/2016/ink" xmlns:am3d="http://schemas.microsoft.com/office/drawing/2017/model3d" xmlns:o="urn:schemas-microsoft-com:office:office" xmlns:r="http://schemas.openxmlformats.org/officeDocument/2006/relationships" xmlns:m="http://schemas.openxmlformats.org/officeDocument/2006/math" xmlns:v="urn:schemas-microsoft-com:vml" xmlns:wp14="http://schemas.microsoft.com/office/word/2010/wordprocessingDrawing" xmlns:wp="http://schemas.openxmlformats.org/drawingml/2006/wordprocessingDrawing" xmlns:w10="urn:schemas-microsoft-com:office:word" xmlns:w="http://schemas.openxmlformats.org/wordprocessingml/2006/main" xmlns:w14="http://schemas.microsoft.com/office/word/2010/wordml" xmlns:w15="http://schemas.microsoft.com/office/word/2012/wordml" xmlns:w16cid="http://schemas.microsoft.com/office/word/2016/wordml/cid" xmlns:w16se="http://schemas.microsoft.com/office/word/2015/wordml/symex" xmlns:wpg="http://schemas.microsoft.com/office/word/2010/wordprocessingGroup" xmlns:wpi="http://schemas.microsoft.com/office/word/2010/wordprocessingInk" xmlns:wne="http://schemas.microsoft.com/office/word/2006/wordml" xmlns:wps="http://schemas.microsoft.com/office/word/2010/wordprocessingShape" mc:Ignorable="w14 w15 w16se w16cid wp14">
+<w:endnotes xmlns:wpc="http://schemas.microsoft.com/office/word/2010/wordprocessingCanvas" xmlns:cx="http://schemas.microsoft.com/office/drawing/2014/chartex" xmlns:cx1="http://schemas.microsoft.com/office/drawing/2015/9/8/chartex" xmlns:cx2="http://schemas.microsoft.com/office/drawing/2015/10/21/chartex" xmlns:cx3="http://schemas.microsoft.com/office/drawing/2016/5/9/chartex" xmlns:cx4="http://schemas.microsoft.com/office/drawing/2016/5/10/chartex" xmlns:cx5="http://schemas.microsoft.com/office/drawing/2016/5/11/chartex" xmlns:cx6="http://schemas.microsoft.com/office/drawing/2016/5/12/chartex" xmlns:cx7="http://schemas.microsoft.com/office/drawing/2016/5/13/chartex" xmlns:cx8="http://schemas.microsoft.com/office/drawing/2016/5/14/chartex" xmlns:mc="http://schemas.openxmlformats.org/markup-compatibility/2006" xmlns:aink="http://schemas.microsoft.com/office/drawing/2016/ink" xmlns:am3d="http://schemas.microsoft.com/office/drawing/2017/model3d" xmlns:o="urn:schemas-microsoft-com:office:office" xmlns:r="http://schemas.openxmlformats.org/officeDocument/2006/relationships" xmlns:m="http://schemas.openxmlformats.org/officeDocument/2006/math" xmlns:v="urn:schemas-microsoft-com:vml" xmlns:wp14="http://schemas.microsoft.com/office/word/2010/wordprocessingDrawing" xmlns:wp="http://schemas.openxmlformats.org/drawingml/2006/wordprocessingDrawing" xmlns:w10="urn:schemas-microsoft-com:office:word" xmlns:w="http://schemas.openxmlformats.org/wordprocessingml/2006/main" xmlns:w14="http://schemas.microsoft.com/office/word/2010/wordml" xmlns:w15="http://schemas.microsoft.com/office/word/2012/wordml" xmlns:w16cex="http://schemas.microsoft.com/office/word/2018/wordml/cex" xmlns:w16cid="http://schemas.microsoft.com/office/word/2016/wordml/cid" xmlns:w16="http://schemas.microsoft.com/office/word/2018/wordml" xmlns:w16sdtdh="http://schemas.microsoft.com/office/word/2020/wordml/sdtdatahash" xmlns:w16se="http://schemas.microsoft.com/office/word/2015/wordml/symex" xmlns:wpg="http://schemas.microsoft.com/office/word/2010/wordprocessingGroup" xmlns:wpi="http://schemas.microsoft.com/office/word/2010/wordprocessingInk" xmlns:wne="http://schemas.microsoft.com/office/word/2006/wordml" xmlns:wps="http://schemas.microsoft.com/office/word/2010/wordprocessingShape" mc:Ignorable="w14 w15 w16se w16cid w16 w16cex w16sdtdh wp14">
   <w:endnote w:type="separator" w:id="-1">
     <w:p>
       <w:pPr>
@@ -1174,7 +1215,7 @@
 </file>
 
 <file path=word/footer1.xml><?xml version="1.0" encoding="utf-8"?>
-<w:ftr xmlns:wpc="http://schemas.microsoft.com/office/word/2010/wordprocessingCanvas" xmlns:cx="http://schemas.microsoft.com/office/drawing/2014/chartex" xmlns:cx1="http://schemas.microsoft.com/office/drawing/2015/9/8/chartex" xmlns:cx2="http://schemas.microsoft.com/office/drawing/2015/10/21/chartex" xmlns:cx3="http://schemas.microsoft.com/office/drawing/2016/5/9/chartex" xmlns:cx4="http://schemas.microsoft.com/office/drawing/2016/5/10/chartex" xmlns:cx5="http://schemas.microsoft.com/office/drawing/2016/5/11/chartex" xmlns:cx6="http://schemas.microsoft.com/office/drawing/2016/5/12/chartex" xmlns:cx7="http://schemas.microsoft.com/office/drawing/2016/5/13/chartex" xmlns:cx8="http://schemas.microsoft.com/office/drawing/2016/5/14/chartex" xmlns:mc="http://schemas.openxmlformats.org/markup-compatibility/2006" xmlns:aink="http://schemas.microsoft.com/office/drawing/2016/ink" xmlns:am3d="http://schemas.microsoft.com/office/drawing/2017/model3d" xmlns:o="urn:schemas-microsoft-com:office:office" xmlns:r="http://schemas.openxmlformats.org/officeDocument/2006/relationships" xmlns:m="http://schemas.openxmlformats.org/officeDocument/2006/math" xmlns:v="urn:schemas-microsoft-com:vml" xmlns:wp14="http://schemas.microsoft.com/office/word/2010/wordprocessingDrawing" xmlns:wp="http://schemas.openxmlformats.org/drawingml/2006/wordprocessingDrawing" xmlns:w10="urn:schemas-microsoft-com:office:word" xmlns:w="http://schemas.openxmlformats.org/wordprocessingml/2006/main" xmlns:w14="http://schemas.microsoft.com/office/word/2010/wordml" xmlns:w15="http://schemas.microsoft.com/office/word/2012/wordml" xmlns:w16cid="http://schemas.microsoft.com/office/word/2016/wordml/cid" xmlns:w16se="http://schemas.microsoft.com/office/word/2015/wordml/symex" xmlns:wpg="http://schemas.microsoft.com/office/word/2010/wordprocessingGroup" xmlns:wpi="http://schemas.microsoft.com/office/word/2010/wordprocessingInk" xmlns:wne="http://schemas.microsoft.com/office/word/2006/wordml" xmlns:wps="http://schemas.microsoft.com/office/word/2010/wordprocessingShape" mc:Ignorable="w14 w15 w16se w16cid wp14">
+<w:ftr xmlns:wpc="http://schemas.microsoft.com/office/word/2010/wordprocessingCanvas" xmlns:cx="http://schemas.microsoft.com/office/drawing/2014/chartex" xmlns:cx1="http://schemas.microsoft.com/office/drawing/2015/9/8/chartex" xmlns:cx2="http://schemas.microsoft.com/office/drawing/2015/10/21/chartex" xmlns:cx3="http://schemas.microsoft.com/office/drawing/2016/5/9/chartex" xmlns:cx4="http://schemas.microsoft.com/office/drawing/2016/5/10/chartex" xmlns:cx5="http://schemas.microsoft.com/office/drawing/2016/5/11/chartex" xmlns:cx6="http://schemas.microsoft.com/office/drawing/2016/5/12/chartex" xmlns:cx7="http://schemas.microsoft.com/office/drawing/2016/5/13/chartex" xmlns:cx8="http://schemas.microsoft.com/office/drawing/2016/5/14/chartex" xmlns:mc="http://schemas.openxmlformats.org/markup-compatibility/2006" xmlns:aink="http://schemas.microsoft.com/office/drawing/2016/ink" xmlns:am3d="http://schemas.microsoft.com/office/drawing/2017/model3d" xmlns:o="urn:schemas-microsoft-com:office:office" xmlns:r="http://schemas.openxmlformats.org/officeDocument/2006/relationships" xmlns:m="http://schemas.openxmlformats.org/officeDocument/2006/math" xmlns:v="urn:schemas-microsoft-com:vml" xmlns:wp14="http://schemas.microsoft.com/office/word/2010/wordprocessingDrawing" xmlns:wp="http://schemas.openxmlformats.org/drawingml/2006/wordprocessingDrawing" xmlns:w10="urn:schemas-microsoft-com:office:word" xmlns:w="http://schemas.openxmlformats.org/wordprocessingml/2006/main" xmlns:w14="http://schemas.microsoft.com/office/word/2010/wordml" xmlns:w15="http://schemas.microsoft.com/office/word/2012/wordml" xmlns:w16cex="http://schemas.microsoft.com/office/word/2018/wordml/cex" xmlns:w16cid="http://schemas.microsoft.com/office/word/2016/wordml/cid" xmlns:w16="http://schemas.microsoft.com/office/word/2018/wordml" xmlns:w16sdtdh="http://schemas.microsoft.com/office/word/2020/wordml/sdtdatahash" xmlns:w16se="http://schemas.microsoft.com/office/word/2015/wordml/symex" xmlns:wpg="http://schemas.microsoft.com/office/word/2010/wordprocessingGroup" xmlns:wpi="http://schemas.microsoft.com/office/word/2010/wordprocessingInk" xmlns:wne="http://schemas.microsoft.com/office/word/2006/wordml" xmlns:wps="http://schemas.microsoft.com/office/word/2010/wordprocessingShape" mc:Ignorable="w14 w15 w16se w16cid w16 w16cex w16sdtdh wp14">
   <w:p>
     <w:pPr>
       <w:pBdr>
@@ -1198,10 +1239,10 @@
 </file>
 
 <file path=word/footer2.xml><?xml version="1.0" encoding="utf-8"?>
-<w:ftr xmlns:wpc="http://schemas.microsoft.com/office/word/2010/wordprocessingCanvas" xmlns:cx="http://schemas.microsoft.com/office/drawing/2014/chartex" xmlns:cx1="http://schemas.microsoft.com/office/drawing/2015/9/8/chartex" xmlns:cx2="http://schemas.microsoft.com/office/drawing/2015/10/21/chartex" xmlns:cx3="http://schemas.microsoft.com/office/drawing/2016/5/9/chartex" xmlns:cx4="http://schemas.microsoft.com/office/drawing/2016/5/10/chartex" xmlns:cx5="http://schemas.microsoft.com/office/drawing/2016/5/11/chartex" xmlns:cx6="http://schemas.microsoft.com/office/drawing/2016/5/12/chartex" xmlns:cx7="http://schemas.microsoft.com/office/drawing/2016/5/13/chartex" xmlns:cx8="http://schemas.microsoft.com/office/drawing/2016/5/14/chartex" xmlns:mc="http://schemas.openxmlformats.org/markup-compatibility/2006" xmlns:aink="http://schemas.microsoft.com/office/drawing/2016/ink" xmlns:am3d="http://schemas.microsoft.com/office/drawing/2017/model3d" xmlns:o="urn:schemas-microsoft-com:office:office" xmlns:r="http://schemas.openxmlformats.org/officeDocument/2006/relationships" xmlns:m="http://schemas.openxmlformats.org/officeDocument/2006/math" xmlns:v="urn:schemas-microsoft-com:vml" xmlns:wp14="http://schemas.microsoft.com/office/word/2010/wordprocessingDrawing" xmlns:wp="http://schemas.openxmlformats.org/drawingml/2006/wordprocessingDrawing" xmlns:w10="urn:schemas-microsoft-com:office:word" xmlns:w="http://schemas.openxmlformats.org/wordprocessingml/2006/main" xmlns:w14="http://schemas.microsoft.com/office/word/2010/wordml" xmlns:w15="http://schemas.microsoft.com/office/word/2012/wordml" xmlns:w16cid="http://schemas.microsoft.com/office/word/2016/wordml/cid" xmlns:w16se="http://schemas.microsoft.com/office/word/2015/wordml/symex" xmlns:wpg="http://schemas.microsoft.com/office/word/2010/wordprocessingGroup" xmlns:wpi="http://schemas.microsoft.com/office/word/2010/wordprocessingInk" xmlns:wne="http://schemas.microsoft.com/office/word/2006/wordml" xmlns:wps="http://schemas.microsoft.com/office/word/2010/wordprocessingShape" mc:Ignorable="w14 w15 w16se w16cid wp14">
+<w:ftr xmlns:wpc="http://schemas.microsoft.com/office/word/2010/wordprocessingCanvas" xmlns:cx="http://schemas.microsoft.com/office/drawing/2014/chartex" xmlns:cx1="http://schemas.microsoft.com/office/drawing/2015/9/8/chartex" xmlns:cx2="http://schemas.microsoft.com/office/drawing/2015/10/21/chartex" xmlns:cx3="http://schemas.microsoft.com/office/drawing/2016/5/9/chartex" xmlns:cx4="http://schemas.microsoft.com/office/drawing/2016/5/10/chartex" xmlns:cx5="http://schemas.microsoft.com/office/drawing/2016/5/11/chartex" xmlns:cx6="http://schemas.microsoft.com/office/drawing/2016/5/12/chartex" xmlns:cx7="http://schemas.microsoft.com/office/drawing/2016/5/13/chartex" xmlns:cx8="http://schemas.microsoft.com/office/drawing/2016/5/14/chartex" xmlns:mc="http://schemas.openxmlformats.org/markup-compatibility/2006" xmlns:aink="http://schemas.microsoft.com/office/drawing/2016/ink" xmlns:am3d="http://schemas.microsoft.com/office/drawing/2017/model3d" xmlns:o="urn:schemas-microsoft-com:office:office" xmlns:r="http://schemas.openxmlformats.org/officeDocument/2006/relationships" xmlns:m="http://schemas.openxmlformats.org/officeDocument/2006/math" xmlns:v="urn:schemas-microsoft-com:vml" xmlns:wp14="http://schemas.microsoft.com/office/word/2010/wordprocessingDrawing" xmlns:wp="http://schemas.openxmlformats.org/drawingml/2006/wordprocessingDrawing" xmlns:w10="urn:schemas-microsoft-com:office:word" xmlns:w="http://schemas.openxmlformats.org/wordprocessingml/2006/main" xmlns:w14="http://schemas.microsoft.com/office/word/2010/wordml" xmlns:w15="http://schemas.microsoft.com/office/word/2012/wordml" xmlns:w16cex="http://schemas.microsoft.com/office/word/2018/wordml/cex" xmlns:w16cid="http://schemas.microsoft.com/office/word/2016/wordml/cid" xmlns:w16="http://schemas.microsoft.com/office/word/2018/wordml" xmlns:w16sdtdh="http://schemas.microsoft.com/office/word/2020/wordml/sdtdatahash" xmlns:w16se="http://schemas.microsoft.com/office/word/2015/wordml/symex" xmlns:wpg="http://schemas.microsoft.com/office/word/2010/wordprocessingGroup" xmlns:wpi="http://schemas.microsoft.com/office/word/2010/wordprocessingInk" xmlns:wne="http://schemas.microsoft.com/office/word/2006/wordml" xmlns:wps="http://schemas.microsoft.com/office/word/2010/wordprocessingShape" mc:Ignorable="w14 w15 w16se w16cid w16 w16cex w16sdtdh wp14">
   <w:p>
     <w:pPr>
-      <w:pStyle w:val="Rodap"/>
+      <w:pStyle w:val="Footer"/>
       <w:rPr>
         <w:sz w:val="10"/>
         <w:szCs w:val="10"/>
@@ -1555,7 +1596,6 @@
               <w:szCs w:val="20"/>
             </w:rPr>
           </w:pPr>
-          <w:bookmarkStart w:id="0" w:name="_GoBack"/>
           <w:r>
             <w:rPr>
               <w:rFonts w:ascii="Arial" w:eastAsia="Cambria" w:hAnsi="Arial" w:cs="Arial"/>
@@ -1696,14 +1736,13 @@
             </w:rPr>
             <w:fldChar w:fldCharType="end"/>
           </w:r>
-          <w:bookmarkEnd w:id="0"/>
         </w:p>
       </w:tc>
     </w:tr>
   </w:tbl>
   <w:p>
     <w:pPr>
-      <w:pStyle w:val="Rodap"/>
+      <w:pStyle w:val="Footer"/>
       <w:rPr>
         <w:sz w:val="6"/>
         <w:szCs w:val="6"/>
@@ -1714,7 +1753,7 @@
 </file>
 
 <file path=word/footer3.xml><?xml version="1.0" encoding="utf-8"?>
-<w:ftr xmlns:wpc="http://schemas.microsoft.com/office/word/2010/wordprocessingCanvas" xmlns:cx="http://schemas.microsoft.com/office/drawing/2014/chartex" xmlns:cx1="http://schemas.microsoft.com/office/drawing/2015/9/8/chartex" xmlns:cx2="http://schemas.microsoft.com/office/drawing/2015/10/21/chartex" xmlns:cx3="http://schemas.microsoft.com/office/drawing/2016/5/9/chartex" xmlns:cx4="http://schemas.microsoft.com/office/drawing/2016/5/10/chartex" xmlns:cx5="http://schemas.microsoft.com/office/drawing/2016/5/11/chartex" xmlns:cx6="http://schemas.microsoft.com/office/drawing/2016/5/12/chartex" xmlns:cx7="http://schemas.microsoft.com/office/drawing/2016/5/13/chartex" xmlns:cx8="http://schemas.microsoft.com/office/drawing/2016/5/14/chartex" xmlns:mc="http://schemas.openxmlformats.org/markup-compatibility/2006" xmlns:aink="http://schemas.microsoft.com/office/drawing/2016/ink" xmlns:am3d="http://schemas.microsoft.com/office/drawing/2017/model3d" xmlns:o="urn:schemas-microsoft-com:office:office" xmlns:r="http://schemas.openxmlformats.org/officeDocument/2006/relationships" xmlns:m="http://schemas.openxmlformats.org/officeDocument/2006/math" xmlns:v="urn:schemas-microsoft-com:vml" xmlns:wp14="http://schemas.microsoft.com/office/word/2010/wordprocessingDrawing" xmlns:wp="http://schemas.openxmlformats.org/drawingml/2006/wordprocessingDrawing" xmlns:w10="urn:schemas-microsoft-com:office:word" xmlns:w="http://schemas.openxmlformats.org/wordprocessingml/2006/main" xmlns:w14="http://schemas.microsoft.com/office/word/2010/wordml" xmlns:w15="http://schemas.microsoft.com/office/word/2012/wordml" xmlns:w16cid="http://schemas.microsoft.com/office/word/2016/wordml/cid" xmlns:w16se="http://schemas.microsoft.com/office/word/2015/wordml/symex" xmlns:wpg="http://schemas.microsoft.com/office/word/2010/wordprocessingGroup" xmlns:wpi="http://schemas.microsoft.com/office/word/2010/wordprocessingInk" xmlns:wne="http://schemas.microsoft.com/office/word/2006/wordml" xmlns:wps="http://schemas.microsoft.com/office/word/2010/wordprocessingShape" mc:Ignorable="w14 w15 w16se w16cid wp14">
+<w:ftr xmlns:wpc="http://schemas.microsoft.com/office/word/2010/wordprocessingCanvas" xmlns:cx="http://schemas.microsoft.com/office/drawing/2014/chartex" xmlns:cx1="http://schemas.microsoft.com/office/drawing/2015/9/8/chartex" xmlns:cx2="http://schemas.microsoft.com/office/drawing/2015/10/21/chartex" xmlns:cx3="http://schemas.microsoft.com/office/drawing/2016/5/9/chartex" xmlns:cx4="http://schemas.microsoft.com/office/drawing/2016/5/10/chartex" xmlns:cx5="http://schemas.microsoft.com/office/drawing/2016/5/11/chartex" xmlns:cx6="http://schemas.microsoft.com/office/drawing/2016/5/12/chartex" xmlns:cx7="http://schemas.microsoft.com/office/drawing/2016/5/13/chartex" xmlns:cx8="http://schemas.microsoft.com/office/drawing/2016/5/14/chartex" xmlns:mc="http://schemas.openxmlformats.org/markup-compatibility/2006" xmlns:aink="http://schemas.microsoft.com/office/drawing/2016/ink" xmlns:am3d="http://schemas.microsoft.com/office/drawing/2017/model3d" xmlns:o="urn:schemas-microsoft-com:office:office" xmlns:r="http://schemas.openxmlformats.org/officeDocument/2006/relationships" xmlns:m="http://schemas.openxmlformats.org/officeDocument/2006/math" xmlns:v="urn:schemas-microsoft-com:vml" xmlns:wp14="http://schemas.microsoft.com/office/word/2010/wordprocessingDrawing" xmlns:wp="http://schemas.openxmlformats.org/drawingml/2006/wordprocessingDrawing" xmlns:w10="urn:schemas-microsoft-com:office:word" xmlns:w="http://schemas.openxmlformats.org/wordprocessingml/2006/main" xmlns:w14="http://schemas.microsoft.com/office/word/2010/wordml" xmlns:w15="http://schemas.microsoft.com/office/word/2012/wordml" xmlns:w16cex="http://schemas.microsoft.com/office/word/2018/wordml/cex" xmlns:w16cid="http://schemas.microsoft.com/office/word/2016/wordml/cid" xmlns:w16="http://schemas.microsoft.com/office/word/2018/wordml" xmlns:w16sdtdh="http://schemas.microsoft.com/office/word/2020/wordml/sdtdatahash" xmlns:w16se="http://schemas.microsoft.com/office/word/2015/wordml/symex" xmlns:wpg="http://schemas.microsoft.com/office/word/2010/wordprocessingGroup" xmlns:wpi="http://schemas.microsoft.com/office/word/2010/wordprocessingInk" xmlns:wne="http://schemas.microsoft.com/office/word/2006/wordml" xmlns:wps="http://schemas.microsoft.com/office/word/2010/wordprocessingShape" mc:Ignorable="w14 w15 w16se w16cid w16 w16cex w16sdtdh wp14">
   <w:p>
     <w:pPr>
       <w:pBdr>
@@ -1738,7 +1777,7 @@
 </file>
 
 <file path=word/footnotes.xml><?xml version="1.0" encoding="utf-8"?>
-<w:footnotes xmlns:wpc="http://schemas.microsoft.com/office/word/2010/wordprocessingCanvas" xmlns:cx="http://schemas.microsoft.com/office/drawing/2014/chartex" xmlns:cx1="http://schemas.microsoft.com/office/drawing/2015/9/8/chartex" xmlns:cx2="http://schemas.microsoft.com/office/drawing/2015/10/21/chartex" xmlns:cx3="http://schemas.microsoft.com/office/drawing/2016/5/9/chartex" xmlns:cx4="http://schemas.microsoft.com/office/drawing/2016/5/10/chartex" xmlns:cx5="http://schemas.microsoft.com/office/drawing/2016/5/11/chartex" xmlns:cx6="http://schemas.microsoft.com/office/drawing/2016/5/12/chartex" xmlns:cx7="http://schemas.microsoft.com/office/drawing/2016/5/13/chartex" xmlns:cx8="http://schemas.microsoft.com/office/drawing/2016/5/14/chartex" xmlns:mc="http://schemas.openxmlformats.org/markup-compatibility/2006" xmlns:aink="http://schemas.microsoft.com/office/drawing/2016/ink" xmlns:am3d="http://schemas.microsoft.com/office/drawing/2017/model3d" xmlns:o="urn:schemas-microsoft-com:office:office" xmlns:r="http://schemas.openxmlformats.org/officeDocument/2006/relationships" xmlns:m="http://schemas.openxmlformats.org/officeDocument/2006/math" xmlns:v="urn:schemas-microsoft-com:vml" xmlns:wp14="http://schemas.microsoft.com/office/word/2010/wordprocessingDrawing" xmlns:wp="http://schemas.openxmlformats.org/drawingml/2006/wordprocessingDrawing" xmlns:w10="urn:schemas-microsoft-com:office:word" xmlns:w="http://schemas.openxmlformats.org/wordprocessingml/2006/main" xmlns:w14="http://schemas.microsoft.com/office/word/2010/wordml" xmlns:w15="http://schemas.microsoft.com/office/word/2012/wordml" xmlns:w16cid="http://schemas.microsoft.com/office/word/2016/wordml/cid" xmlns:w16se="http://schemas.microsoft.com/office/word/2015/wordml/symex" xmlns:wpg="http://schemas.microsoft.com/office/word/2010/wordprocessingGroup" xmlns:wpi="http://schemas.microsoft.com/office/word/2010/wordprocessingInk" xmlns:wne="http://schemas.microsoft.com/office/word/2006/wordml" xmlns:wps="http://schemas.microsoft.com/office/word/2010/wordprocessingShape" mc:Ignorable="w14 w15 w16se w16cid wp14">
+<w:footnotes xmlns:wpc="http://schemas.microsoft.com/office/word/2010/wordprocessingCanvas" xmlns:cx="http://schemas.microsoft.com/office/drawing/2014/chartex" xmlns:cx1="http://schemas.microsoft.com/office/drawing/2015/9/8/chartex" xmlns:cx2="http://schemas.microsoft.com/office/drawing/2015/10/21/chartex" xmlns:cx3="http://schemas.microsoft.com/office/drawing/2016/5/9/chartex" xmlns:cx4="http://schemas.microsoft.com/office/drawing/2016/5/10/chartex" xmlns:cx5="http://schemas.microsoft.com/office/drawing/2016/5/11/chartex" xmlns:cx6="http://schemas.microsoft.com/office/drawing/2016/5/12/chartex" xmlns:cx7="http://schemas.microsoft.com/office/drawing/2016/5/13/chartex" xmlns:cx8="http://schemas.microsoft.com/office/drawing/2016/5/14/chartex" xmlns:mc="http://schemas.openxmlformats.org/markup-compatibility/2006" xmlns:aink="http://schemas.microsoft.com/office/drawing/2016/ink" xmlns:am3d="http://schemas.microsoft.com/office/drawing/2017/model3d" xmlns:o="urn:schemas-microsoft-com:office:office" xmlns:r="http://schemas.openxmlformats.org/officeDocument/2006/relationships" xmlns:m="http://schemas.openxmlformats.org/officeDocument/2006/math" xmlns:v="urn:schemas-microsoft-com:vml" xmlns:wp14="http://schemas.microsoft.com/office/word/2010/wordprocessingDrawing" xmlns:wp="http://schemas.openxmlformats.org/drawingml/2006/wordprocessingDrawing" xmlns:w10="urn:schemas-microsoft-com:office:word" xmlns:w="http://schemas.openxmlformats.org/wordprocessingml/2006/main" xmlns:w14="http://schemas.microsoft.com/office/word/2010/wordml" xmlns:w15="http://schemas.microsoft.com/office/word/2012/wordml" xmlns:w16cex="http://schemas.microsoft.com/office/word/2018/wordml/cex" xmlns:w16cid="http://schemas.microsoft.com/office/word/2016/wordml/cid" xmlns:w16="http://schemas.microsoft.com/office/word/2018/wordml" xmlns:w16sdtdh="http://schemas.microsoft.com/office/word/2020/wordml/sdtdatahash" xmlns:w16se="http://schemas.microsoft.com/office/word/2015/wordml/symex" xmlns:wpg="http://schemas.microsoft.com/office/word/2010/wordprocessingGroup" xmlns:wpi="http://schemas.microsoft.com/office/word/2010/wordprocessingInk" xmlns:wne="http://schemas.microsoft.com/office/word/2006/wordml" xmlns:wps="http://schemas.microsoft.com/office/word/2010/wordprocessingShape" mc:Ignorable="w14 w15 w16se w16cid w16 w16cex w16sdtdh wp14">
   <w:footnote w:type="separator" w:id="-1">
     <w:p>
       <w:pPr>
@@ -1763,7 +1802,7 @@
 </file>
 
 <file path=word/header1.xml><?xml version="1.0" encoding="utf-8"?>
-<w:hdr xmlns:wpc="http://schemas.microsoft.com/office/word/2010/wordprocessingCanvas" xmlns:cx="http://schemas.microsoft.com/office/drawing/2014/chartex" xmlns:cx1="http://schemas.microsoft.com/office/drawing/2015/9/8/chartex" xmlns:cx2="http://schemas.microsoft.com/office/drawing/2015/10/21/chartex" xmlns:cx3="http://schemas.microsoft.com/office/drawing/2016/5/9/chartex" xmlns:cx4="http://schemas.microsoft.com/office/drawing/2016/5/10/chartex" xmlns:cx5="http://schemas.microsoft.com/office/drawing/2016/5/11/chartex" xmlns:cx6="http://schemas.microsoft.com/office/drawing/2016/5/12/chartex" xmlns:cx7="http://schemas.microsoft.com/office/drawing/2016/5/13/chartex" xmlns:cx8="http://schemas.microsoft.com/office/drawing/2016/5/14/chartex" xmlns:mc="http://schemas.openxmlformats.org/markup-compatibility/2006" xmlns:aink="http://schemas.microsoft.com/office/drawing/2016/ink" xmlns:am3d="http://schemas.microsoft.com/office/drawing/2017/model3d" xmlns:o="urn:schemas-microsoft-com:office:office" xmlns:r="http://schemas.openxmlformats.org/officeDocument/2006/relationships" xmlns:m="http://schemas.openxmlformats.org/officeDocument/2006/math" xmlns:v="urn:schemas-microsoft-com:vml" xmlns:wp14="http://schemas.microsoft.com/office/word/2010/wordprocessingDrawing" xmlns:wp="http://schemas.openxmlformats.org/drawingml/2006/wordprocessingDrawing" xmlns:w10="urn:schemas-microsoft-com:office:word" xmlns:w="http://schemas.openxmlformats.org/wordprocessingml/2006/main" xmlns:w14="http://schemas.microsoft.com/office/word/2010/wordml" xmlns:w15="http://schemas.microsoft.com/office/word/2012/wordml" xmlns:w16cid="http://schemas.microsoft.com/office/word/2016/wordml/cid" xmlns:w16se="http://schemas.microsoft.com/office/word/2015/wordml/symex" xmlns:wpg="http://schemas.microsoft.com/office/word/2010/wordprocessingGroup" xmlns:wpi="http://schemas.microsoft.com/office/word/2010/wordprocessingInk" xmlns:wne="http://schemas.microsoft.com/office/word/2006/wordml" xmlns:wps="http://schemas.microsoft.com/office/word/2010/wordprocessingShape" mc:Ignorable="w14 w15 w16se w16cid wp14">
+<w:hdr xmlns:wpc="http://schemas.microsoft.com/office/word/2010/wordprocessingCanvas" xmlns:cx="http://schemas.microsoft.com/office/drawing/2014/chartex" xmlns:cx1="http://schemas.microsoft.com/office/drawing/2015/9/8/chartex" xmlns:cx2="http://schemas.microsoft.com/office/drawing/2015/10/21/chartex" xmlns:cx3="http://schemas.microsoft.com/office/drawing/2016/5/9/chartex" xmlns:cx4="http://schemas.microsoft.com/office/drawing/2016/5/10/chartex" xmlns:cx5="http://schemas.microsoft.com/office/drawing/2016/5/11/chartex" xmlns:cx6="http://schemas.microsoft.com/office/drawing/2016/5/12/chartex" xmlns:cx7="http://schemas.microsoft.com/office/drawing/2016/5/13/chartex" xmlns:cx8="http://schemas.microsoft.com/office/drawing/2016/5/14/chartex" xmlns:mc="http://schemas.openxmlformats.org/markup-compatibility/2006" xmlns:aink="http://schemas.microsoft.com/office/drawing/2016/ink" xmlns:am3d="http://schemas.microsoft.com/office/drawing/2017/model3d" xmlns:o="urn:schemas-microsoft-com:office:office" xmlns:r="http://schemas.openxmlformats.org/officeDocument/2006/relationships" xmlns:m="http://schemas.openxmlformats.org/officeDocument/2006/math" xmlns:v="urn:schemas-microsoft-com:vml" xmlns:wp14="http://schemas.microsoft.com/office/word/2010/wordprocessingDrawing" xmlns:wp="http://schemas.openxmlformats.org/drawingml/2006/wordprocessingDrawing" xmlns:w10="urn:schemas-microsoft-com:office:word" xmlns:w="http://schemas.openxmlformats.org/wordprocessingml/2006/main" xmlns:w14="http://schemas.microsoft.com/office/word/2010/wordml" xmlns:w15="http://schemas.microsoft.com/office/word/2012/wordml" xmlns:w16cex="http://schemas.microsoft.com/office/word/2018/wordml/cex" xmlns:w16cid="http://schemas.microsoft.com/office/word/2016/wordml/cid" xmlns:w16="http://schemas.microsoft.com/office/word/2018/wordml" xmlns:w16sdtdh="http://schemas.microsoft.com/office/word/2020/wordml/sdtdatahash" xmlns:w16se="http://schemas.microsoft.com/office/word/2015/wordml/symex" xmlns:wpg="http://schemas.microsoft.com/office/word/2010/wordprocessingGroup" xmlns:wpi="http://schemas.microsoft.com/office/word/2010/wordprocessingInk" xmlns:wne="http://schemas.microsoft.com/office/word/2006/wordml" xmlns:wps="http://schemas.microsoft.com/office/word/2010/wordprocessingShape" mc:Ignorable="w14 w15 w16se w16cid w16 w16cex w16sdtdh wp14">
   <w:p>
     <w:pPr>
       <w:pBdr>
@@ -1787,10 +1826,10 @@
 </file>
 
 <file path=word/header2.xml><?xml version="1.0" encoding="utf-8"?>
-<w:hdr xmlns:wpc="http://schemas.microsoft.com/office/word/2010/wordprocessingCanvas" xmlns:cx="http://schemas.microsoft.com/office/drawing/2014/chartex" xmlns:cx1="http://schemas.microsoft.com/office/drawing/2015/9/8/chartex" xmlns:cx2="http://schemas.microsoft.com/office/drawing/2015/10/21/chartex" xmlns:cx3="http://schemas.microsoft.com/office/drawing/2016/5/9/chartex" xmlns:cx4="http://schemas.microsoft.com/office/drawing/2016/5/10/chartex" xmlns:cx5="http://schemas.microsoft.com/office/drawing/2016/5/11/chartex" xmlns:cx6="http://schemas.microsoft.com/office/drawing/2016/5/12/chartex" xmlns:cx7="http://schemas.microsoft.com/office/drawing/2016/5/13/chartex" xmlns:cx8="http://schemas.microsoft.com/office/drawing/2016/5/14/chartex" xmlns:mc="http://schemas.openxmlformats.org/markup-compatibility/2006" xmlns:aink="http://schemas.microsoft.com/office/drawing/2016/ink" xmlns:am3d="http://schemas.microsoft.com/office/drawing/2017/model3d" xmlns:o="urn:schemas-microsoft-com:office:office" xmlns:r="http://schemas.openxmlformats.org/officeDocument/2006/relationships" xmlns:m="http://schemas.openxmlformats.org/officeDocument/2006/math" xmlns:v="urn:schemas-microsoft-com:vml" xmlns:wp14="http://schemas.microsoft.com/office/word/2010/wordprocessingDrawing" xmlns:wp="http://schemas.openxmlformats.org/drawingml/2006/wordprocessingDrawing" xmlns:w10="urn:schemas-microsoft-com:office:word" xmlns:w="http://schemas.openxmlformats.org/wordprocessingml/2006/main" xmlns:w14="http://schemas.microsoft.com/office/word/2010/wordml" xmlns:w15="http://schemas.microsoft.com/office/word/2012/wordml" xmlns:w16cid="http://schemas.microsoft.com/office/word/2016/wordml/cid" xmlns:w16se="http://schemas.microsoft.com/office/word/2015/wordml/symex" xmlns:wpg="http://schemas.microsoft.com/office/word/2010/wordprocessingGroup" xmlns:wpi="http://schemas.microsoft.com/office/word/2010/wordprocessingInk" xmlns:wne="http://schemas.microsoft.com/office/word/2006/wordml" xmlns:wps="http://schemas.microsoft.com/office/word/2010/wordprocessingShape" mc:Ignorable="w14 w15 w16se w16cid wp14">
+<w:hdr xmlns:wpc="http://schemas.microsoft.com/office/word/2010/wordprocessingCanvas" xmlns:cx="http://schemas.microsoft.com/office/drawing/2014/chartex" xmlns:cx1="http://schemas.microsoft.com/office/drawing/2015/9/8/chartex" xmlns:cx2="http://schemas.microsoft.com/office/drawing/2015/10/21/chartex" xmlns:cx3="http://schemas.microsoft.com/office/drawing/2016/5/9/chartex" xmlns:cx4="http://schemas.microsoft.com/office/drawing/2016/5/10/chartex" xmlns:cx5="http://schemas.microsoft.com/office/drawing/2016/5/11/chartex" xmlns:cx6="http://schemas.microsoft.com/office/drawing/2016/5/12/chartex" xmlns:cx7="http://schemas.microsoft.com/office/drawing/2016/5/13/chartex" xmlns:cx8="http://schemas.microsoft.com/office/drawing/2016/5/14/chartex" xmlns:mc="http://schemas.openxmlformats.org/markup-compatibility/2006" xmlns:aink="http://schemas.microsoft.com/office/drawing/2016/ink" xmlns:am3d="http://schemas.microsoft.com/office/drawing/2017/model3d" xmlns:o="urn:schemas-microsoft-com:office:office" xmlns:r="http://schemas.openxmlformats.org/officeDocument/2006/relationships" xmlns:m="http://schemas.openxmlformats.org/officeDocument/2006/math" xmlns:v="urn:schemas-microsoft-com:vml" xmlns:wp14="http://schemas.microsoft.com/office/word/2010/wordprocessingDrawing" xmlns:wp="http://schemas.openxmlformats.org/drawingml/2006/wordprocessingDrawing" xmlns:w10="urn:schemas-microsoft-com:office:word" xmlns:w="http://schemas.openxmlformats.org/wordprocessingml/2006/main" xmlns:w14="http://schemas.microsoft.com/office/word/2010/wordml" xmlns:w15="http://schemas.microsoft.com/office/word/2012/wordml" xmlns:w16cex="http://schemas.microsoft.com/office/word/2018/wordml/cex" xmlns:w16cid="http://schemas.microsoft.com/office/word/2016/wordml/cid" xmlns:w16="http://schemas.microsoft.com/office/word/2018/wordml" xmlns:w16sdtdh="http://schemas.microsoft.com/office/word/2020/wordml/sdtdatahash" xmlns:w16se="http://schemas.microsoft.com/office/word/2015/wordml/symex" xmlns:wpg="http://schemas.microsoft.com/office/word/2010/wordprocessingGroup" xmlns:wpi="http://schemas.microsoft.com/office/word/2010/wordprocessingInk" xmlns:wne="http://schemas.microsoft.com/office/word/2006/wordml" xmlns:wps="http://schemas.microsoft.com/office/word/2010/wordprocessingShape" mc:Ignorable="w14 w15 w16se w16cid w16 w16cex w16sdtdh wp14">
   <w:p>
     <w:pPr>
-      <w:pStyle w:val="Cabealho"/>
+      <w:pStyle w:val="Header"/>
       <w:rPr>
         <w:sz w:val="12"/>
         <w:szCs w:val="12"/>
@@ -1799,7 +1838,7 @@
   </w:p>
   <w:p>
     <w:pPr>
-      <w:pStyle w:val="Cabealho"/>
+      <w:pStyle w:val="Header"/>
       <w:jc w:val="center"/>
       <w:rPr>
         <w:sz w:val="12"/>
@@ -1857,7 +1896,7 @@
   </w:p>
   <w:p>
     <w:pPr>
-      <w:pStyle w:val="Cabealho"/>
+      <w:pStyle w:val="Header"/>
       <w:jc w:val="center"/>
       <w:rPr>
         <w:b/>
@@ -1890,7 +1929,7 @@
   </w:p>
   <w:p>
     <w:pPr>
-      <w:pStyle w:val="Cabealho"/>
+      <w:pStyle w:val="Header"/>
       <w:rPr>
         <w:sz w:val="12"/>
         <w:szCs w:val="12"/>
@@ -1901,7 +1940,7 @@
 </file>
 
 <file path=word/header3.xml><?xml version="1.0" encoding="utf-8"?>
-<w:hdr xmlns:wpc="http://schemas.microsoft.com/office/word/2010/wordprocessingCanvas" xmlns:cx="http://schemas.microsoft.com/office/drawing/2014/chartex" xmlns:cx1="http://schemas.microsoft.com/office/drawing/2015/9/8/chartex" xmlns:cx2="http://schemas.microsoft.com/office/drawing/2015/10/21/chartex" xmlns:cx3="http://schemas.microsoft.com/office/drawing/2016/5/9/chartex" xmlns:cx4="http://schemas.microsoft.com/office/drawing/2016/5/10/chartex" xmlns:cx5="http://schemas.microsoft.com/office/drawing/2016/5/11/chartex" xmlns:cx6="http://schemas.microsoft.com/office/drawing/2016/5/12/chartex" xmlns:cx7="http://schemas.microsoft.com/office/drawing/2016/5/13/chartex" xmlns:cx8="http://schemas.microsoft.com/office/drawing/2016/5/14/chartex" xmlns:mc="http://schemas.openxmlformats.org/markup-compatibility/2006" xmlns:aink="http://schemas.microsoft.com/office/drawing/2016/ink" xmlns:am3d="http://schemas.microsoft.com/office/drawing/2017/model3d" xmlns:o="urn:schemas-microsoft-com:office:office" xmlns:r="http://schemas.openxmlformats.org/officeDocument/2006/relationships" xmlns:m="http://schemas.openxmlformats.org/officeDocument/2006/math" xmlns:v="urn:schemas-microsoft-com:vml" xmlns:wp14="http://schemas.microsoft.com/office/word/2010/wordprocessingDrawing" xmlns:wp="http://schemas.openxmlformats.org/drawingml/2006/wordprocessingDrawing" xmlns:w10="urn:schemas-microsoft-com:office:word" xmlns:w="http://schemas.openxmlformats.org/wordprocessingml/2006/main" xmlns:w14="http://schemas.microsoft.com/office/word/2010/wordml" xmlns:w15="http://schemas.microsoft.com/office/word/2012/wordml" xmlns:w16cid="http://schemas.microsoft.com/office/word/2016/wordml/cid" xmlns:w16se="http://schemas.microsoft.com/office/word/2015/wordml/symex" xmlns:wpg="http://schemas.microsoft.com/office/word/2010/wordprocessingGroup" xmlns:wpi="http://schemas.microsoft.com/office/word/2010/wordprocessingInk" xmlns:wne="http://schemas.microsoft.com/office/word/2006/wordml" xmlns:wps="http://schemas.microsoft.com/office/word/2010/wordprocessingShape" mc:Ignorable="w14 w15 w16se w16cid wp14">
+<w:hdr xmlns:wpc="http://schemas.microsoft.com/office/word/2010/wordprocessingCanvas" xmlns:cx="http://schemas.microsoft.com/office/drawing/2014/chartex" xmlns:cx1="http://schemas.microsoft.com/office/drawing/2015/9/8/chartex" xmlns:cx2="http://schemas.microsoft.com/office/drawing/2015/10/21/chartex" xmlns:cx3="http://schemas.microsoft.com/office/drawing/2016/5/9/chartex" xmlns:cx4="http://schemas.microsoft.com/office/drawing/2016/5/10/chartex" xmlns:cx5="http://schemas.microsoft.com/office/drawing/2016/5/11/chartex" xmlns:cx6="http://schemas.microsoft.com/office/drawing/2016/5/12/chartex" xmlns:cx7="http://schemas.microsoft.com/office/drawing/2016/5/13/chartex" xmlns:cx8="http://schemas.microsoft.com/office/drawing/2016/5/14/chartex" xmlns:mc="http://schemas.openxmlformats.org/markup-compatibility/2006" xmlns:aink="http://schemas.microsoft.com/office/drawing/2016/ink" xmlns:am3d="http://schemas.microsoft.com/office/drawing/2017/model3d" xmlns:o="urn:schemas-microsoft-com:office:office" xmlns:r="http://schemas.openxmlformats.org/officeDocument/2006/relationships" xmlns:m="http://schemas.openxmlformats.org/officeDocument/2006/math" xmlns:v="urn:schemas-microsoft-com:vml" xmlns:wp14="http://schemas.microsoft.com/office/word/2010/wordprocessingDrawing" xmlns:wp="http://schemas.openxmlformats.org/drawingml/2006/wordprocessingDrawing" xmlns:w10="urn:schemas-microsoft-com:office:word" xmlns:w="http://schemas.openxmlformats.org/wordprocessingml/2006/main" xmlns:w14="http://schemas.microsoft.com/office/word/2010/wordml" xmlns:w15="http://schemas.microsoft.com/office/word/2012/wordml" xmlns:w16cex="http://schemas.microsoft.com/office/word/2018/wordml/cex" xmlns:w16cid="http://schemas.microsoft.com/office/word/2016/wordml/cid" xmlns:w16="http://schemas.microsoft.com/office/word/2018/wordml" xmlns:w16sdtdh="http://schemas.microsoft.com/office/word/2020/wordml/sdtdatahash" xmlns:w16se="http://schemas.microsoft.com/office/word/2015/wordml/symex" xmlns:wpg="http://schemas.microsoft.com/office/word/2010/wordprocessingGroup" xmlns:wpi="http://schemas.microsoft.com/office/word/2010/wordprocessingInk" xmlns:wne="http://schemas.microsoft.com/office/word/2006/wordml" xmlns:wps="http://schemas.microsoft.com/office/word/2010/wordprocessingShape" mc:Ignorable="w14 w15 w16se w16cid w16 w16cex w16sdtdh wp14">
   <w:p>
     <w:pPr>
       <w:pBdr>
@@ -1925,7 +1964,7 @@
 </file>
 
 <file path=word/styles.xml><?xml version="1.0" encoding="utf-8"?>
-<w:styles xmlns:mc="http://schemas.openxmlformats.org/markup-compatibility/2006" xmlns:r="http://schemas.openxmlformats.org/officeDocument/2006/relationships" xmlns:w="http://schemas.openxmlformats.org/wordprocessingml/2006/main" xmlns:w14="http://schemas.microsoft.com/office/word/2010/wordml" xmlns:w15="http://schemas.microsoft.com/office/word/2012/wordml" xmlns:w16cid="http://schemas.microsoft.com/office/word/2016/wordml/cid" xmlns:w16se="http://schemas.microsoft.com/office/word/2015/wordml/symex" mc:Ignorable="w14 w15 w16se w16cid">
+<w:styles xmlns:mc="http://schemas.openxmlformats.org/markup-compatibility/2006" xmlns:r="http://schemas.openxmlformats.org/officeDocument/2006/relationships" xmlns:w="http://schemas.openxmlformats.org/wordprocessingml/2006/main" xmlns:w14="http://schemas.microsoft.com/office/word/2010/wordml" xmlns:w15="http://schemas.microsoft.com/office/word/2012/wordml" xmlns:w16cex="http://schemas.microsoft.com/office/word/2018/wordml/cex" xmlns:w16cid="http://schemas.microsoft.com/office/word/2016/wordml/cid" xmlns:w16="http://schemas.microsoft.com/office/word/2018/wordml" xmlns:w16sdtdh="http://schemas.microsoft.com/office/word/2020/wordml/sdtdatahash" xmlns:w16se="http://schemas.microsoft.com/office/word/2015/wordml/symex" mc:Ignorable="w14 w15 w16se w16cid w16 w16cex w16sdtdh">
   <w:docDefaults>
     <w:rPrDefault>
       <w:rPr>
@@ -2323,7 +2362,7 @@
     <w:name w:val="Normal"/>
     <w:qFormat/>
   </w:style>
-  <w:style w:type="paragraph" w:styleId="Ttulo1">
+  <w:style w:type="paragraph" w:styleId="Heading1">
     <w:name w:val="heading 1"/>
     <w:basedOn w:val="Normal"/>
     <w:next w:val="Normal"/>
@@ -2341,7 +2380,7 @@
       <w:szCs w:val="48"/>
     </w:rPr>
   </w:style>
-  <w:style w:type="paragraph" w:styleId="Ttulo2">
+  <w:style w:type="paragraph" w:styleId="Heading2">
     <w:name w:val="heading 2"/>
     <w:basedOn w:val="Normal"/>
     <w:next w:val="Normal"/>
@@ -2361,7 +2400,7 @@
       <w:szCs w:val="36"/>
     </w:rPr>
   </w:style>
-  <w:style w:type="paragraph" w:styleId="Ttulo3">
+  <w:style w:type="paragraph" w:styleId="Heading3">
     <w:name w:val="heading 3"/>
     <w:basedOn w:val="Normal"/>
     <w:next w:val="Normal"/>
@@ -2380,7 +2419,7 @@
       <w:szCs w:val="27"/>
     </w:rPr>
   </w:style>
-  <w:style w:type="paragraph" w:styleId="Ttulo4">
+  <w:style w:type="paragraph" w:styleId="Heading4">
     <w:name w:val="heading 4"/>
     <w:basedOn w:val="Normal"/>
     <w:next w:val="Normal"/>
@@ -2400,7 +2439,7 @@
       <w:szCs w:val="24"/>
     </w:rPr>
   </w:style>
-  <w:style w:type="paragraph" w:styleId="Ttulo5">
+  <w:style w:type="paragraph" w:styleId="Heading5">
     <w:name w:val="heading 5"/>
     <w:basedOn w:val="Normal"/>
     <w:next w:val="Normal"/>
@@ -2418,7 +2457,7 @@
       <w:b/>
     </w:rPr>
   </w:style>
-  <w:style w:type="paragraph" w:styleId="Ttulo6">
+  <w:style w:type="paragraph" w:styleId="Heading6">
     <w:name w:val="heading 6"/>
     <w:basedOn w:val="Normal"/>
     <w:next w:val="Normal"/>
@@ -2438,13 +2477,13 @@
       <w:szCs w:val="20"/>
     </w:rPr>
   </w:style>
-  <w:style w:type="character" w:default="1" w:styleId="Fontepargpadro">
+  <w:style w:type="character" w:default="1" w:styleId="DefaultParagraphFont">
     <w:name w:val="Default Paragraph Font"/>
     <w:uiPriority w:val="1"/>
     <w:semiHidden/>
     <w:unhideWhenUsed/>
   </w:style>
-  <w:style w:type="table" w:default="1" w:styleId="Tabelanormal">
+  <w:style w:type="table" w:default="1" w:styleId="TableNormal">
     <w:name w:val="Normal Table"/>
     <w:uiPriority w:val="99"/>
     <w:semiHidden/>
@@ -2459,14 +2498,14 @@
       </w:tblCellMar>
     </w:tblPr>
   </w:style>
-  <w:style w:type="numbering" w:default="1" w:styleId="Semlista">
+  <w:style w:type="numbering" w:default="1" w:styleId="NoList">
     <w:name w:val="No List"/>
     <w:uiPriority w:val="99"/>
     <w:semiHidden/>
     <w:unhideWhenUsed/>
   </w:style>
-  <w:style w:type="table" w:customStyle="1" w:styleId="TableNormal">
-    <w:name w:val="Table Normal"/>
+  <w:style w:type="table" w:customStyle="1" w:styleId="TableNormal1">
+    <w:name w:val="Table Normal1"/>
     <w:tblPr>
       <w:tblCellMar>
         <w:top w:w="0" w:type="dxa"/>
@@ -2476,7 +2515,7 @@
       </w:tblCellMar>
     </w:tblPr>
   </w:style>
-  <w:style w:type="paragraph" w:styleId="Ttulo">
+  <w:style w:type="paragraph" w:styleId="Title">
     <w:name w:val="Title"/>
     <w:basedOn w:val="Normal"/>
     <w:next w:val="Normal"/>
@@ -2493,7 +2532,7 @@
       <w:szCs w:val="72"/>
     </w:rPr>
   </w:style>
-  <w:style w:type="paragraph" w:styleId="Subttulo">
+  <w:style w:type="paragraph" w:styleId="Subtitle">
     <w:name w:val="Subtitle"/>
     <w:basedOn w:val="Normal"/>
     <w:next w:val="Normal"/>
@@ -2513,7 +2552,7 @@
     </w:rPr>
   </w:style>
   <w:style w:type="table" w:customStyle="1" w:styleId="a">
-    <w:basedOn w:val="TableNormal"/>
+    <w:basedOn w:val="TableNormal1"/>
     <w:pPr>
       <w:spacing w:after="0" w:line="240" w:lineRule="auto"/>
     </w:pPr>
@@ -2526,10 +2565,10 @@
       </w:tblCellMar>
     </w:tblPr>
   </w:style>
-  <w:style w:type="paragraph" w:styleId="Rodap">
+  <w:style w:type="paragraph" w:styleId="Footer">
     <w:name w:val="footer"/>
     <w:basedOn w:val="Normal"/>
-    <w:link w:val="RodapChar"/>
+    <w:link w:val="FooterChar"/>
     <w:uiPriority w:val="99"/>
     <w:semiHidden/>
     <w:unhideWhenUsed/>
@@ -2542,18 +2581,18 @@
       <w:spacing w:after="0" w:line="240" w:lineRule="auto"/>
     </w:pPr>
   </w:style>
-  <w:style w:type="character" w:customStyle="1" w:styleId="RodapChar">
-    <w:name w:val="Rodapé Char"/>
-    <w:basedOn w:val="Fontepargpadro"/>
-    <w:link w:val="Rodap"/>
+  <w:style w:type="character" w:customStyle="1" w:styleId="FooterChar">
+    <w:name w:val="Footer Char"/>
+    <w:basedOn w:val="DefaultParagraphFont"/>
+    <w:link w:val="Footer"/>
     <w:uiPriority w:val="99"/>
     <w:semiHidden/>
     <w:rsid w:val="00C13A5B"/>
   </w:style>
-  <w:style w:type="paragraph" w:styleId="Cabealho">
+  <w:style w:type="paragraph" w:styleId="Header">
     <w:name w:val="header"/>
     <w:basedOn w:val="Normal"/>
-    <w:link w:val="CabealhoChar"/>
+    <w:link w:val="HeaderChar"/>
     <w:uiPriority w:val="99"/>
     <w:unhideWhenUsed/>
     <w:rsid w:val="00C13A5B"/>
@@ -2565,10 +2604,10 @@
       <w:spacing w:after="0" w:line="240" w:lineRule="auto"/>
     </w:pPr>
   </w:style>
-  <w:style w:type="character" w:customStyle="1" w:styleId="CabealhoChar">
-    <w:name w:val="Cabeçalho Char"/>
-    <w:basedOn w:val="Fontepargpadro"/>
-    <w:link w:val="Cabealho"/>
+  <w:style w:type="character" w:customStyle="1" w:styleId="HeaderChar">
+    <w:name w:val="Header Char"/>
+    <w:basedOn w:val="DefaultParagraphFont"/>
+    <w:link w:val="Header"/>
     <w:uiPriority w:val="99"/>
     <w:rsid w:val="00C13A5B"/>
   </w:style>

</xml_diff>

<commit_message>
mudei nome de arquivo e outras pequenas mudanças
</commit_message>
<xml_diff>
--- a/docassemble/docsdaj/data/templates/peticao-de-juntada-de-substabelecimento-e-substabelecimento.docx
+++ b/docassemble/docsdaj/data/templates/peticao-de-juntada-de-substabelecimento-e-substabelecimento.docx
@@ -67,9 +67,9 @@
           <w:sz w:val="24"/>
           <w:szCs w:val="24"/>
         </w:rPr>
-        <w:t xml:space="preserve">AO JUÍZO DA </w:t>
-      </w:r>
-      <w:proofErr w:type="gramStart"/>
+        <w:t xml:space="preserve">AO JUÍZO DA {{ </w:t>
+      </w:r>
+      <w:proofErr w:type="spellStart"/>
       <w:r>
         <w:rPr>
           <w:rFonts w:ascii="Times New Roman" w:eastAsia="Times New Roman" w:hAnsi="Times New Roman" w:cs="Times New Roman"/>
@@ -78,9 +78,9 @@
           <w:sz w:val="24"/>
           <w:szCs w:val="24"/>
         </w:rPr>
-        <w:t xml:space="preserve">{{ </w:t>
-      </w:r>
-      <w:proofErr w:type="spellStart"/>
+        <w:t>juizo_competente</w:t>
+      </w:r>
+      <w:proofErr w:type="spellEnd"/>
       <w:r>
         <w:rPr>
           <w:rFonts w:ascii="Times New Roman" w:eastAsia="Times New Roman" w:hAnsi="Times New Roman" w:cs="Times New Roman"/>
@@ -89,10 +89,24 @@
           <w:sz w:val="24"/>
           <w:szCs w:val="24"/>
         </w:rPr>
-        <w:t>juizo</w:t>
-      </w:r>
-      <w:proofErr w:type="gramEnd"/>
-      <w:r>
+        <w:t xml:space="preserve"> }}</w:t>
+      </w:r>
+    </w:p>
+    <w:p>
+      <w:pPr>
+        <w:spacing w:line="360" w:lineRule="auto"/>
+        <w:jc w:val="both"/>
+        <w:rPr>
+          <w:rFonts w:ascii="Times New Roman" w:eastAsia="Times New Roman" w:hAnsi="Times New Roman" w:cs="Times New Roman"/>
+          <w:sz w:val="24"/>
+          <w:szCs w:val="24"/>
+        </w:rPr>
+      </w:pPr>
+    </w:p>
+    <w:p>
+      <w:pPr>
+        <w:spacing w:line="360" w:lineRule="auto"/>
+        <w:jc w:val="right"/>
         <w:rPr>
           <w:rFonts w:ascii="Times New Roman" w:eastAsia="Times New Roman" w:hAnsi="Times New Roman" w:cs="Times New Roman"/>
           <w:b/>
@@ -100,9 +114,7 @@
           <w:sz w:val="24"/>
           <w:szCs w:val="24"/>
         </w:rPr>
-        <w:t>_competente</w:t>
-      </w:r>
-      <w:proofErr w:type="spellEnd"/>
+      </w:pPr>
       <w:r>
         <w:rPr>
           <w:rFonts w:ascii="Times New Roman" w:eastAsia="Times New Roman" w:hAnsi="Times New Roman" w:cs="Times New Roman"/>
@@ -111,24 +123,10 @@
           <w:sz w:val="24"/>
           <w:szCs w:val="24"/>
         </w:rPr>
-        <w:t xml:space="preserve"> }}</w:t>
-      </w:r>
-    </w:p>
-    <w:p>
-      <w:pPr>
-        <w:spacing w:line="360" w:lineRule="auto"/>
-        <w:jc w:val="both"/>
-        <w:rPr>
-          <w:rFonts w:ascii="Times New Roman" w:eastAsia="Times New Roman" w:hAnsi="Times New Roman" w:cs="Times New Roman"/>
-          <w:sz w:val="24"/>
-          <w:szCs w:val="24"/>
-        </w:rPr>
-      </w:pPr>
-    </w:p>
-    <w:p>
-      <w:pPr>
-        <w:spacing w:line="360" w:lineRule="auto"/>
-        <w:jc w:val="right"/>
+        <w:t xml:space="preserve">Autos nº: {{ </w:t>
+      </w:r>
+      <w:proofErr w:type="spellStart"/>
+      <w:r>
         <w:rPr>
           <w:rFonts w:ascii="Times New Roman" w:eastAsia="Times New Roman" w:hAnsi="Times New Roman" w:cs="Times New Roman"/>
           <w:b/>
@@ -136,7 +134,9 @@
           <w:sz w:val="24"/>
           <w:szCs w:val="24"/>
         </w:rPr>
-      </w:pPr>
+        <w:t>num_autos</w:t>
+      </w:r>
+      <w:proofErr w:type="spellEnd"/>
       <w:r>
         <w:rPr>
           <w:rFonts w:ascii="Times New Roman" w:eastAsia="Times New Roman" w:hAnsi="Times New Roman" w:cs="Times New Roman"/>
@@ -145,50 +145,6 @@
           <w:sz w:val="24"/>
           <w:szCs w:val="24"/>
         </w:rPr>
-        <w:t xml:space="preserve">Autos nº: </w:t>
-      </w:r>
-      <w:proofErr w:type="gramStart"/>
-      <w:r>
-        <w:rPr>
-          <w:rFonts w:ascii="Times New Roman" w:eastAsia="Times New Roman" w:hAnsi="Times New Roman" w:cs="Times New Roman"/>
-          <w:b/>
-          <w:bCs/>
-          <w:sz w:val="24"/>
-          <w:szCs w:val="24"/>
-        </w:rPr>
-        <w:t xml:space="preserve">{{ </w:t>
-      </w:r>
-      <w:proofErr w:type="spellStart"/>
-      <w:r>
-        <w:rPr>
-          <w:rFonts w:ascii="Times New Roman" w:eastAsia="Times New Roman" w:hAnsi="Times New Roman" w:cs="Times New Roman"/>
-          <w:b/>
-          <w:bCs/>
-          <w:sz w:val="24"/>
-          <w:szCs w:val="24"/>
-        </w:rPr>
-        <w:t>num</w:t>
-      </w:r>
-      <w:proofErr w:type="gramEnd"/>
-      <w:r>
-        <w:rPr>
-          <w:rFonts w:ascii="Times New Roman" w:eastAsia="Times New Roman" w:hAnsi="Times New Roman" w:cs="Times New Roman"/>
-          <w:b/>
-          <w:bCs/>
-          <w:sz w:val="24"/>
-          <w:szCs w:val="24"/>
-        </w:rPr>
-        <w:t>_autos</w:t>
-      </w:r>
-      <w:proofErr w:type="spellEnd"/>
-      <w:r>
-        <w:rPr>
-          <w:rFonts w:ascii="Times New Roman" w:eastAsia="Times New Roman" w:hAnsi="Times New Roman" w:cs="Times New Roman"/>
-          <w:b/>
-          <w:bCs/>
-          <w:sz w:val="24"/>
-          <w:szCs w:val="24"/>
-        </w:rPr>
         <w:t xml:space="preserve"> }}</w:t>
       </w:r>
     </w:p>
@@ -225,7 +181,6 @@
           <w:szCs w:val="24"/>
         </w:rPr>
       </w:pPr>
-      <w:proofErr w:type="gramStart"/>
       <w:r>
         <w:rPr>
           <w:rFonts w:ascii="Times New Roman" w:eastAsia="Times New Roman" w:hAnsi="Times New Roman" w:cs="Times New Roman"/>
@@ -241,16 +196,7 @@
           <w:sz w:val="24"/>
           <w:szCs w:val="24"/>
         </w:rPr>
-        <w:t>nome</w:t>
-      </w:r>
-      <w:proofErr w:type="gramEnd"/>
-      <w:r>
-        <w:rPr>
-          <w:rFonts w:ascii="Times New Roman" w:eastAsia="Times New Roman" w:hAnsi="Times New Roman" w:cs="Times New Roman"/>
-          <w:sz w:val="24"/>
-          <w:szCs w:val="24"/>
-        </w:rPr>
-        <w:t>_assistido</w:t>
+        <w:t>nome_assistido</w:t>
       </w:r>
       <w:proofErr w:type="spellEnd"/>
       <w:r>
@@ -313,23 +259,13 @@
           <w:szCs w:val="24"/>
         </w:rPr>
       </w:pPr>
-      <w:proofErr w:type="gramStart"/>
-      <w:r>
-        <w:rPr>
-          <w:rFonts w:ascii="Times New Roman" w:eastAsia="Times New Roman" w:hAnsi="Times New Roman" w:cs="Times New Roman"/>
-          <w:sz w:val="24"/>
-          <w:szCs w:val="24"/>
-        </w:rPr>
-        <w:t>{{ cidade</w:t>
-      </w:r>
-      <w:proofErr w:type="gramEnd"/>
-      <w:r>
-        <w:rPr>
-          <w:rFonts w:ascii="Times New Roman" w:eastAsia="Times New Roman" w:hAnsi="Times New Roman" w:cs="Times New Roman"/>
-          <w:sz w:val="24"/>
-          <w:szCs w:val="24"/>
-        </w:rPr>
-        <w:t xml:space="preserve"> }}, {{ data }}.</w:t>
+      <w:r>
+        <w:rPr>
+          <w:rFonts w:ascii="Times New Roman" w:eastAsia="Times New Roman" w:hAnsi="Times New Roman" w:cs="Times New Roman"/>
+          <w:sz w:val="24"/>
+          <w:szCs w:val="24"/>
+        </w:rPr>
+        <w:t>{{ cidade }}, {{ data }}.</w:t>
       </w:r>
     </w:p>
     <w:p>
@@ -391,16 +327,7 @@
           <w:sz w:val="24"/>
           <w:szCs w:val="24"/>
         </w:rPr>
-        <w:t xml:space="preserve">Nome: </w:t>
-      </w:r>
-      <w:proofErr w:type="gramStart"/>
-      <w:r>
-        <w:rPr>
-          <w:rFonts w:ascii="Times New Roman" w:eastAsia="Times New Roman" w:hAnsi="Times New Roman" w:cs="Times New Roman"/>
-          <w:sz w:val="24"/>
-          <w:szCs w:val="24"/>
-        </w:rPr>
-        <w:t xml:space="preserve">{{ </w:t>
+        <w:t xml:space="preserve">Nome: {{ </w:t>
       </w:r>
       <w:proofErr w:type="spellStart"/>
       <w:r>
@@ -409,16 +336,7 @@
           <w:sz w:val="24"/>
           <w:szCs w:val="24"/>
         </w:rPr>
-        <w:t>nome</w:t>
-      </w:r>
-      <w:proofErr w:type="gramEnd"/>
-      <w:r>
-        <w:rPr>
-          <w:rFonts w:ascii="Times New Roman" w:eastAsia="Times New Roman" w:hAnsi="Times New Roman" w:cs="Times New Roman"/>
-          <w:sz w:val="24"/>
-          <w:szCs w:val="24"/>
-        </w:rPr>
-        <w:t>_patrono_atual</w:t>
+        <w:t>nome_patrono_atual</w:t>
       </w:r>
       <w:proofErr w:type="spellEnd"/>
       <w:r>
@@ -449,7 +367,6 @@
         </w:rPr>
         <w:t xml:space="preserve">OAB: </w:t>
       </w:r>
-      <w:proofErr w:type="gramStart"/>
       <w:r>
         <w:rPr>
           <w:rFonts w:ascii="Times New Roman" w:eastAsia="Times New Roman" w:hAnsi="Times New Roman" w:cs="Times New Roman"/>
@@ -465,16 +382,7 @@
           <w:sz w:val="24"/>
           <w:szCs w:val="24"/>
         </w:rPr>
-        <w:t>patrono</w:t>
-      </w:r>
-      <w:proofErr w:type="gramEnd"/>
-      <w:r>
-        <w:rPr>
-          <w:rFonts w:ascii="Times New Roman" w:eastAsia="Times New Roman" w:hAnsi="Times New Roman" w:cs="Times New Roman"/>
-          <w:sz w:val="24"/>
-          <w:szCs w:val="24"/>
-        </w:rPr>
-        <w:t>_estadooab</w:t>
+        <w:t>patrono_estadooab</w:t>
       </w:r>
       <w:proofErr w:type="spellEnd"/>
       <w:r>
@@ -672,6 +580,14 @@
         </w:rPr>
         <w:t>patrono_estadooab</w:t>
       </w:r>
+      <w:r>
+        <w:rPr>
+          <w:rFonts w:ascii="Times New Roman" w:eastAsia="Times New Roman" w:hAnsi="Times New Roman" w:cs="Times New Roman"/>
+          <w:sz w:val="24"/>
+          <w:szCs w:val="24"/>
+        </w:rPr>
+        <w:t>.upper</w:t>
+      </w:r>
       <w:proofErr w:type="spellEnd"/>
       <w:r>
         <w:rPr>
@@ -679,6 +595,14 @@
           <w:sz w:val="24"/>
           <w:szCs w:val="24"/>
         </w:rPr>
+        <w:t>()</w:t>
+      </w:r>
+      <w:r>
+        <w:rPr>
+          <w:rFonts w:ascii="Times New Roman" w:eastAsia="Times New Roman" w:hAnsi="Times New Roman" w:cs="Times New Roman"/>
+          <w:sz w:val="24"/>
+          <w:szCs w:val="24"/>
+        </w:rPr>
         <w:t xml:space="preserve"> }}</w:t>
       </w:r>
       <w:r>
@@ -773,7 +697,23 @@
           <w:sz w:val="24"/>
           <w:szCs w:val="24"/>
         </w:rPr>
-        <w:t>()}}, {{</w:t>
+        <w:t xml:space="preserve">()}}, </w:t>
+      </w:r>
+      <w:r>
+        <w:rPr>
+          <w:rFonts w:ascii="Times New Roman" w:hAnsi="Times New Roman" w:cs="Times New Roman"/>
+          <w:sz w:val="24"/>
+          <w:szCs w:val="24"/>
+        </w:rPr>
+        <w:t xml:space="preserve">OAB </w:t>
+      </w:r>
+      <w:r>
+        <w:rPr>
+          <w:rFonts w:ascii="Times New Roman" w:hAnsi="Times New Roman" w:cs="Times New Roman"/>
+          <w:sz w:val="24"/>
+          <w:szCs w:val="24"/>
+        </w:rPr>
+        <w:t>{{</w:t>
       </w:r>
       <w:proofErr w:type="spellStart"/>
       <w:r>
@@ -784,7 +724,23 @@
         </w:rPr>
         <w:t>colaborador.estadooab</w:t>
       </w:r>
+      <w:r>
+        <w:rPr>
+          <w:rFonts w:ascii="Times New Roman" w:hAnsi="Times New Roman" w:cs="Times New Roman"/>
+          <w:sz w:val="24"/>
+          <w:szCs w:val="24"/>
+        </w:rPr>
+        <w:t>.upper</w:t>
+      </w:r>
       <w:proofErr w:type="spellEnd"/>
+      <w:r>
+        <w:rPr>
+          <w:rFonts w:ascii="Times New Roman" w:hAnsi="Times New Roman" w:cs="Times New Roman"/>
+          <w:sz w:val="24"/>
+          <w:szCs w:val="24"/>
+        </w:rPr>
+        <w:t>()</w:t>
+      </w:r>
       <w:r>
         <w:rPr>
           <w:rFonts w:ascii="Times New Roman" w:hAnsi="Times New Roman" w:cs="Times New Roman"/>
@@ -968,23 +924,13 @@
           <w:szCs w:val="24"/>
         </w:rPr>
       </w:pPr>
-      <w:proofErr w:type="gramStart"/>
-      <w:r>
-        <w:rPr>
-          <w:rFonts w:ascii="Times New Roman" w:eastAsia="Times New Roman" w:hAnsi="Times New Roman" w:cs="Times New Roman"/>
-          <w:sz w:val="24"/>
-          <w:szCs w:val="24"/>
-        </w:rPr>
-        <w:t>{{ cidade</w:t>
-      </w:r>
-      <w:proofErr w:type="gramEnd"/>
-      <w:r>
-        <w:rPr>
-          <w:rFonts w:ascii="Times New Roman" w:eastAsia="Times New Roman" w:hAnsi="Times New Roman" w:cs="Times New Roman"/>
-          <w:sz w:val="24"/>
-          <w:szCs w:val="24"/>
-        </w:rPr>
-        <w:t xml:space="preserve"> }}, {{ data }}.</w:t>
+      <w:r>
+        <w:rPr>
+          <w:rFonts w:ascii="Times New Roman" w:eastAsia="Times New Roman" w:hAnsi="Times New Roman" w:cs="Times New Roman"/>
+          <w:sz w:val="24"/>
+          <w:szCs w:val="24"/>
+        </w:rPr>
+        <w:t>{{ cidade }}, {{ data }}.</w:t>
       </w:r>
     </w:p>
     <w:p>
@@ -1035,16 +981,7 @@
           <w:sz w:val="24"/>
           <w:szCs w:val="24"/>
         </w:rPr>
-        <w:t xml:space="preserve">Nome: </w:t>
-      </w:r>
-      <w:proofErr w:type="gramStart"/>
-      <w:r>
-        <w:rPr>
-          <w:rFonts w:ascii="Times New Roman" w:eastAsia="Times New Roman" w:hAnsi="Times New Roman" w:cs="Times New Roman"/>
-          <w:sz w:val="24"/>
-          <w:szCs w:val="24"/>
-        </w:rPr>
-        <w:t xml:space="preserve">{{ </w:t>
+        <w:t xml:space="preserve">Nome: {{ </w:t>
       </w:r>
       <w:proofErr w:type="spellStart"/>
       <w:r>
@@ -1053,16 +990,7 @@
           <w:sz w:val="24"/>
           <w:szCs w:val="24"/>
         </w:rPr>
-        <w:t>nome</w:t>
-      </w:r>
-      <w:proofErr w:type="gramEnd"/>
-      <w:r>
-        <w:rPr>
-          <w:rFonts w:ascii="Times New Roman" w:eastAsia="Times New Roman" w:hAnsi="Times New Roman" w:cs="Times New Roman"/>
-          <w:sz w:val="24"/>
-          <w:szCs w:val="24"/>
-        </w:rPr>
-        <w:t>_patrono_atual</w:t>
+        <w:t>nome_patrono_atual</w:t>
       </w:r>
       <w:proofErr w:type="spellEnd"/>
       <w:r>
@@ -1099,16 +1027,7 @@
           <w:sz w:val="24"/>
           <w:szCs w:val="24"/>
         </w:rPr>
-        <w:t xml:space="preserve">: </w:t>
-      </w:r>
-      <w:proofErr w:type="gramStart"/>
-      <w:r>
-        <w:rPr>
-          <w:rFonts w:ascii="Times New Roman" w:eastAsia="Times New Roman" w:hAnsi="Times New Roman" w:cs="Times New Roman"/>
-          <w:sz w:val="24"/>
-          <w:szCs w:val="24"/>
-        </w:rPr>
-        <w:t xml:space="preserve">{{ </w:t>
+        <w:t xml:space="preserve">: {{ </w:t>
       </w:r>
       <w:proofErr w:type="spellStart"/>
       <w:r>
@@ -1117,16 +1036,7 @@
           <w:sz w:val="24"/>
           <w:szCs w:val="24"/>
         </w:rPr>
-        <w:t>patrono</w:t>
-      </w:r>
-      <w:proofErr w:type="gramEnd"/>
-      <w:r>
-        <w:rPr>
-          <w:rFonts w:ascii="Times New Roman" w:eastAsia="Times New Roman" w:hAnsi="Times New Roman" w:cs="Times New Roman"/>
-          <w:sz w:val="24"/>
-          <w:szCs w:val="24"/>
-        </w:rPr>
-        <w:t>_estadooab</w:t>
+        <w:t>patrono_estadooab</w:t>
       </w:r>
       <w:proofErr w:type="spellEnd"/>
       <w:r>

</xml_diff>

<commit_message>
#42 detalhes no "tipo de acao"
</commit_message>
<xml_diff>
--- a/docassemble/docsdaj/data/templates/peticao-de-juntada-de-substabelecimento-e-substabelecimento.docx
+++ b/docassemble/docsdaj/data/templates/peticao-de-juntada-de-substabelecimento-e-substabelecimento.docx
@@ -67,10 +67,24 @@
           <w:sz w:val="24"/>
           <w:szCs w:val="24"/>
         </w:rPr>
-        <w:t xml:space="preserve">AO JUÍZO DA {{ </w:t>
-      </w:r>
-      <w:proofErr w:type="spellStart"/>
-      <w:r>
+        <w:t>AO JUÍZO DA {{ juizo_competente }}</w:t>
+      </w:r>
+    </w:p>
+    <w:p>
+      <w:pPr>
+        <w:spacing w:line="360" w:lineRule="auto"/>
+        <w:jc w:val="both"/>
+        <w:rPr>
+          <w:rFonts w:ascii="Times New Roman" w:eastAsia="Times New Roman" w:hAnsi="Times New Roman" w:cs="Times New Roman"/>
+          <w:sz w:val="24"/>
+          <w:szCs w:val="24"/>
+        </w:rPr>
+      </w:pPr>
+    </w:p>
+    <w:p>
+      <w:pPr>
+        <w:spacing w:line="360" w:lineRule="auto"/>
+        <w:jc w:val="right"/>
         <w:rPr>
           <w:rFonts w:ascii="Times New Roman" w:eastAsia="Times New Roman" w:hAnsi="Times New Roman" w:cs="Times New Roman"/>
           <w:b/>
@@ -78,9 +92,7 @@
           <w:sz w:val="24"/>
           <w:szCs w:val="24"/>
         </w:rPr>
-        <w:t>juizo_competente</w:t>
-      </w:r>
-      <w:proofErr w:type="spellEnd"/>
+      </w:pPr>
       <w:r>
         <w:rPr>
           <w:rFonts w:ascii="Times New Roman" w:eastAsia="Times New Roman" w:hAnsi="Times New Roman" w:cs="Times New Roman"/>
@@ -89,98 +101,198 @@
           <w:sz w:val="24"/>
           <w:szCs w:val="24"/>
         </w:rPr>
+        <w:t>Autos nº: {{ num_autos }}</w:t>
+      </w:r>
+    </w:p>
+    <w:p>
+      <w:pPr>
+        <w:spacing w:line="360" w:lineRule="auto"/>
+        <w:jc w:val="both"/>
+        <w:rPr>
+          <w:rFonts w:ascii="Times New Roman" w:eastAsia="Times New Roman" w:hAnsi="Times New Roman" w:cs="Times New Roman"/>
+          <w:sz w:val="24"/>
+          <w:szCs w:val="24"/>
+        </w:rPr>
+      </w:pPr>
+    </w:p>
+    <w:p>
+      <w:pPr>
+        <w:spacing w:line="360" w:lineRule="auto"/>
+        <w:jc w:val="both"/>
+        <w:rPr>
+          <w:rFonts w:ascii="Times New Roman" w:eastAsia="Times New Roman" w:hAnsi="Times New Roman" w:cs="Times New Roman"/>
+          <w:sz w:val="24"/>
+          <w:szCs w:val="24"/>
+        </w:rPr>
+      </w:pPr>
+    </w:p>
+    <w:p>
+      <w:pPr>
+        <w:spacing w:line="360" w:lineRule="auto"/>
+        <w:ind w:firstLine="720"/>
+        <w:jc w:val="both"/>
+        <w:rPr>
+          <w:rFonts w:ascii="Times New Roman" w:eastAsia="Times New Roman" w:hAnsi="Times New Roman" w:cs="Times New Roman"/>
+          <w:sz w:val="24"/>
+          <w:szCs w:val="24"/>
+        </w:rPr>
+      </w:pPr>
+      <w:r>
+        <w:rPr>
+          <w:rFonts w:ascii="Times New Roman" w:eastAsia="Times New Roman" w:hAnsi="Times New Roman" w:cs="Times New Roman"/>
+          <w:sz w:val="24"/>
+          <w:szCs w:val="24"/>
+        </w:rPr>
+        <w:t>{{ nome_assistido }}, CPF nº {{ num_cpf }}, qualificado nos autos da presente ação, vem, por intermédio de seu representante infra-assinado, requerer a juntada do substabelecimento em anexo.</w:t>
+      </w:r>
+    </w:p>
+    <w:p>
+      <w:pPr>
+        <w:spacing w:line="360" w:lineRule="auto"/>
+        <w:jc w:val="both"/>
+        <w:rPr>
+          <w:rFonts w:ascii="Times New Roman" w:eastAsia="Times New Roman" w:hAnsi="Times New Roman" w:cs="Times New Roman"/>
+          <w:sz w:val="24"/>
+          <w:szCs w:val="24"/>
+        </w:rPr>
+      </w:pPr>
+    </w:p>
+    <w:p>
+      <w:pPr>
+        <w:spacing w:line="360" w:lineRule="auto"/>
+        <w:jc w:val="both"/>
+        <w:rPr>
+          <w:rFonts w:ascii="Times New Roman" w:eastAsia="Times New Roman" w:hAnsi="Times New Roman" w:cs="Times New Roman"/>
+          <w:sz w:val="24"/>
+          <w:szCs w:val="24"/>
+        </w:rPr>
+      </w:pPr>
+    </w:p>
+    <w:p>
+      <w:pPr>
+        <w:spacing w:line="360" w:lineRule="auto"/>
+        <w:ind w:firstLine="720"/>
+        <w:jc w:val="both"/>
+        <w:rPr>
+          <w:rFonts w:ascii="Times New Roman" w:eastAsia="Times New Roman" w:hAnsi="Times New Roman" w:cs="Times New Roman"/>
+          <w:sz w:val="24"/>
+          <w:szCs w:val="24"/>
+        </w:rPr>
+      </w:pPr>
+      <w:r>
+        <w:rPr>
+          <w:rFonts w:ascii="Times New Roman" w:eastAsia="Times New Roman" w:hAnsi="Times New Roman" w:cs="Times New Roman"/>
+          <w:sz w:val="24"/>
+          <w:szCs w:val="24"/>
+        </w:rPr>
+        <w:t>{{ cidade }}, {{ data }}.</w:t>
+      </w:r>
+    </w:p>
+    <w:p>
+      <w:pPr>
+        <w:spacing w:line="360" w:lineRule="auto"/>
+        <w:jc w:val="both"/>
+        <w:rPr>
+          <w:rFonts w:ascii="Times New Roman" w:eastAsia="Times New Roman" w:hAnsi="Times New Roman" w:cs="Times New Roman"/>
+          <w:sz w:val="24"/>
+          <w:szCs w:val="24"/>
+        </w:rPr>
+      </w:pPr>
+    </w:p>
+    <w:p>
+      <w:pPr>
+        <w:spacing w:line="360" w:lineRule="auto"/>
+        <w:jc w:val="both"/>
+        <w:rPr>
+          <w:rFonts w:ascii="Times New Roman" w:eastAsia="Times New Roman" w:hAnsi="Times New Roman" w:cs="Times New Roman"/>
+          <w:sz w:val="24"/>
+          <w:szCs w:val="24"/>
+        </w:rPr>
+      </w:pPr>
+    </w:p>
+    <w:p>
+      <w:pPr>
+        <w:spacing w:line="360" w:lineRule="auto"/>
+        <w:ind w:left="1440"/>
+        <w:jc w:val="both"/>
+        <w:rPr>
+          <w:rFonts w:ascii="Times New Roman" w:eastAsia="Times New Roman" w:hAnsi="Times New Roman" w:cs="Times New Roman"/>
+          <w:sz w:val="24"/>
+          <w:szCs w:val="24"/>
+        </w:rPr>
+      </w:pPr>
+      <w:r>
+        <w:rPr>
+          <w:rFonts w:ascii="Times New Roman" w:eastAsia="Times New Roman" w:hAnsi="Times New Roman" w:cs="Times New Roman"/>
+          <w:sz w:val="24"/>
+          <w:szCs w:val="24"/>
+        </w:rPr>
+        <w:t>_____________________________________</w:t>
+      </w:r>
+    </w:p>
+    <w:p>
+      <w:pPr>
+        <w:spacing w:line="360" w:lineRule="auto"/>
+        <w:ind w:left="1440"/>
+        <w:jc w:val="both"/>
+        <w:rPr>
+          <w:rFonts w:ascii="Times New Roman" w:eastAsia="Times New Roman" w:hAnsi="Times New Roman" w:cs="Times New Roman"/>
+          <w:sz w:val="24"/>
+          <w:szCs w:val="24"/>
+        </w:rPr>
+      </w:pPr>
+      <w:r>
+        <w:rPr>
+          <w:rFonts w:ascii="Times New Roman" w:eastAsia="Times New Roman" w:hAnsi="Times New Roman" w:cs="Times New Roman"/>
+          <w:sz w:val="24"/>
+          <w:szCs w:val="24"/>
+        </w:rPr>
+        <w:t>Nome: {{ nome_patrono_atual }}</w:t>
+      </w:r>
+    </w:p>
+    <w:p>
+      <w:pPr>
+        <w:spacing w:line="360" w:lineRule="auto"/>
+        <w:ind w:left="1440"/>
+        <w:jc w:val="both"/>
+        <w:rPr>
+          <w:rFonts w:ascii="Times New Roman" w:eastAsia="Times New Roman" w:hAnsi="Times New Roman" w:cs="Times New Roman"/>
+          <w:sz w:val="24"/>
+          <w:szCs w:val="24"/>
+        </w:rPr>
+      </w:pPr>
+      <w:r>
+        <w:rPr>
+          <w:rFonts w:ascii="Times New Roman" w:eastAsia="Times New Roman" w:hAnsi="Times New Roman" w:cs="Times New Roman"/>
+          <w:sz w:val="24"/>
+          <w:szCs w:val="24"/>
+        </w:rPr>
+        <w:t xml:space="preserve">OAB: </w:t>
+      </w:r>
+      <w:r>
+        <w:rPr>
+          <w:rFonts w:ascii="Times New Roman" w:eastAsia="Times New Roman" w:hAnsi="Times New Roman" w:cs="Times New Roman"/>
+          <w:sz w:val="24"/>
+          <w:szCs w:val="24"/>
+        </w:rPr>
+        <w:t xml:space="preserve">{{ </w:t>
+      </w:r>
+      <w:r>
+        <w:rPr>
+          <w:rFonts w:ascii="Times New Roman" w:eastAsia="Times New Roman" w:hAnsi="Times New Roman" w:cs="Times New Roman"/>
+          <w:sz w:val="24"/>
+          <w:szCs w:val="24"/>
+        </w:rPr>
+        <w:t>patrono_estadooab</w:t>
+      </w:r>
+      <w:r>
+        <w:rPr>
+          <w:rFonts w:ascii="Times New Roman" w:eastAsia="Times New Roman" w:hAnsi="Times New Roman" w:cs="Times New Roman"/>
+          <w:sz w:val="24"/>
+          <w:szCs w:val="24"/>
+        </w:rPr>
         <w:t xml:space="preserve"> }}</w:t>
       </w:r>
-    </w:p>
-    <w:p>
-      <w:pPr>
-        <w:spacing w:line="360" w:lineRule="auto"/>
-        <w:jc w:val="both"/>
-        <w:rPr>
-          <w:rFonts w:ascii="Times New Roman" w:eastAsia="Times New Roman" w:hAnsi="Times New Roman" w:cs="Times New Roman"/>
-          <w:sz w:val="24"/>
-          <w:szCs w:val="24"/>
-        </w:rPr>
-      </w:pPr>
-    </w:p>
-    <w:p>
-      <w:pPr>
-        <w:spacing w:line="360" w:lineRule="auto"/>
-        <w:jc w:val="right"/>
-        <w:rPr>
-          <w:rFonts w:ascii="Times New Roman" w:eastAsia="Times New Roman" w:hAnsi="Times New Roman" w:cs="Times New Roman"/>
-          <w:b/>
-          <w:bCs/>
-          <w:sz w:val="24"/>
-          <w:szCs w:val="24"/>
-        </w:rPr>
-      </w:pPr>
-      <w:r>
-        <w:rPr>
-          <w:rFonts w:ascii="Times New Roman" w:eastAsia="Times New Roman" w:hAnsi="Times New Roman" w:cs="Times New Roman"/>
-          <w:b/>
-          <w:bCs/>
-          <w:sz w:val="24"/>
-          <w:szCs w:val="24"/>
-        </w:rPr>
-        <w:t xml:space="preserve">Autos nº: {{ </w:t>
-      </w:r>
-      <w:proofErr w:type="spellStart"/>
-      <w:r>
-        <w:rPr>
-          <w:rFonts w:ascii="Times New Roman" w:eastAsia="Times New Roman" w:hAnsi="Times New Roman" w:cs="Times New Roman"/>
-          <w:b/>
-          <w:bCs/>
-          <w:sz w:val="24"/>
-          <w:szCs w:val="24"/>
-        </w:rPr>
-        <w:t>num_autos</w:t>
-      </w:r>
-      <w:proofErr w:type="spellEnd"/>
-      <w:r>
-        <w:rPr>
-          <w:rFonts w:ascii="Times New Roman" w:eastAsia="Times New Roman" w:hAnsi="Times New Roman" w:cs="Times New Roman"/>
-          <w:b/>
-          <w:bCs/>
-          <w:sz w:val="24"/>
-          <w:szCs w:val="24"/>
-        </w:rPr>
-        <w:t xml:space="preserve"> }}</w:t>
-      </w:r>
-    </w:p>
-    <w:p>
-      <w:pPr>
-        <w:spacing w:line="360" w:lineRule="auto"/>
-        <w:jc w:val="both"/>
-        <w:rPr>
-          <w:rFonts w:ascii="Times New Roman" w:eastAsia="Times New Roman" w:hAnsi="Times New Roman" w:cs="Times New Roman"/>
-          <w:sz w:val="24"/>
-          <w:szCs w:val="24"/>
-        </w:rPr>
-      </w:pPr>
-    </w:p>
-    <w:p>
-      <w:pPr>
-        <w:spacing w:line="360" w:lineRule="auto"/>
-        <w:jc w:val="both"/>
-        <w:rPr>
-          <w:rFonts w:ascii="Times New Roman" w:eastAsia="Times New Roman" w:hAnsi="Times New Roman" w:cs="Times New Roman"/>
-          <w:sz w:val="24"/>
-          <w:szCs w:val="24"/>
-        </w:rPr>
-      </w:pPr>
-    </w:p>
-    <w:p>
-      <w:pPr>
-        <w:spacing w:line="360" w:lineRule="auto"/>
-        <w:ind w:firstLine="720"/>
-        <w:jc w:val="both"/>
-        <w:rPr>
-          <w:rFonts w:ascii="Times New Roman" w:eastAsia="Times New Roman" w:hAnsi="Times New Roman" w:cs="Times New Roman"/>
-          <w:sz w:val="24"/>
-          <w:szCs w:val="24"/>
-        </w:rPr>
-      </w:pPr>
       <w:r>
         <w:rPr>
           <w:rFonts w:ascii="Times New Roman" w:eastAsia="Times New Roman" w:hAnsi="Times New Roman" w:cs="Times New Roman"/>
@@ -189,219 +301,6 @@
         </w:rPr>
         <w:t xml:space="preserve">{{ </w:t>
       </w:r>
-      <w:proofErr w:type="spellStart"/>
-      <w:r>
-        <w:rPr>
-          <w:rFonts w:ascii="Times New Roman" w:eastAsia="Times New Roman" w:hAnsi="Times New Roman" w:cs="Times New Roman"/>
-          <w:sz w:val="24"/>
-          <w:szCs w:val="24"/>
-        </w:rPr>
-        <w:t>nome_assistido</w:t>
-      </w:r>
-      <w:proofErr w:type="spellEnd"/>
-      <w:r>
-        <w:rPr>
-          <w:rFonts w:ascii="Times New Roman" w:eastAsia="Times New Roman" w:hAnsi="Times New Roman" w:cs="Times New Roman"/>
-          <w:sz w:val="24"/>
-          <w:szCs w:val="24"/>
-        </w:rPr>
-        <w:t xml:space="preserve"> }}, CPF nº {{ </w:t>
-      </w:r>
-      <w:proofErr w:type="spellStart"/>
-      <w:r>
-        <w:rPr>
-          <w:rFonts w:ascii="Times New Roman" w:eastAsia="Times New Roman" w:hAnsi="Times New Roman" w:cs="Times New Roman"/>
-          <w:sz w:val="24"/>
-          <w:szCs w:val="24"/>
-        </w:rPr>
-        <w:t>num_cpf</w:t>
-      </w:r>
-      <w:proofErr w:type="spellEnd"/>
-      <w:r>
-        <w:rPr>
-          <w:rFonts w:ascii="Times New Roman" w:eastAsia="Times New Roman" w:hAnsi="Times New Roman" w:cs="Times New Roman"/>
-          <w:sz w:val="24"/>
-          <w:szCs w:val="24"/>
-        </w:rPr>
-        <w:t xml:space="preserve"> }}, qualificado nos autos da presente ação, vem, por intermédio de seu representante infra-assinado, requerer a juntada do substabelecimento em anexo.</w:t>
-      </w:r>
-    </w:p>
-    <w:p>
-      <w:pPr>
-        <w:spacing w:line="360" w:lineRule="auto"/>
-        <w:jc w:val="both"/>
-        <w:rPr>
-          <w:rFonts w:ascii="Times New Roman" w:eastAsia="Times New Roman" w:hAnsi="Times New Roman" w:cs="Times New Roman"/>
-          <w:sz w:val="24"/>
-          <w:szCs w:val="24"/>
-        </w:rPr>
-      </w:pPr>
-    </w:p>
-    <w:p>
-      <w:pPr>
-        <w:spacing w:line="360" w:lineRule="auto"/>
-        <w:jc w:val="both"/>
-        <w:rPr>
-          <w:rFonts w:ascii="Times New Roman" w:eastAsia="Times New Roman" w:hAnsi="Times New Roman" w:cs="Times New Roman"/>
-          <w:sz w:val="24"/>
-          <w:szCs w:val="24"/>
-        </w:rPr>
-      </w:pPr>
-    </w:p>
-    <w:p>
-      <w:pPr>
-        <w:spacing w:line="360" w:lineRule="auto"/>
-        <w:ind w:firstLine="720"/>
-        <w:jc w:val="both"/>
-        <w:rPr>
-          <w:rFonts w:ascii="Times New Roman" w:eastAsia="Times New Roman" w:hAnsi="Times New Roman" w:cs="Times New Roman"/>
-          <w:sz w:val="24"/>
-          <w:szCs w:val="24"/>
-        </w:rPr>
-      </w:pPr>
-      <w:r>
-        <w:rPr>
-          <w:rFonts w:ascii="Times New Roman" w:eastAsia="Times New Roman" w:hAnsi="Times New Roman" w:cs="Times New Roman"/>
-          <w:sz w:val="24"/>
-          <w:szCs w:val="24"/>
-        </w:rPr>
-        <w:t>{{ cidade }}, {{ data }}.</w:t>
-      </w:r>
-    </w:p>
-    <w:p>
-      <w:pPr>
-        <w:spacing w:line="360" w:lineRule="auto"/>
-        <w:jc w:val="both"/>
-        <w:rPr>
-          <w:rFonts w:ascii="Times New Roman" w:eastAsia="Times New Roman" w:hAnsi="Times New Roman" w:cs="Times New Roman"/>
-          <w:sz w:val="24"/>
-          <w:szCs w:val="24"/>
-        </w:rPr>
-      </w:pPr>
-    </w:p>
-    <w:p>
-      <w:pPr>
-        <w:spacing w:line="360" w:lineRule="auto"/>
-        <w:jc w:val="both"/>
-        <w:rPr>
-          <w:rFonts w:ascii="Times New Roman" w:eastAsia="Times New Roman" w:hAnsi="Times New Roman" w:cs="Times New Roman"/>
-          <w:sz w:val="24"/>
-          <w:szCs w:val="24"/>
-        </w:rPr>
-      </w:pPr>
-    </w:p>
-    <w:p>
-      <w:pPr>
-        <w:spacing w:line="360" w:lineRule="auto"/>
-        <w:ind w:left="1440"/>
-        <w:jc w:val="both"/>
-        <w:rPr>
-          <w:rFonts w:ascii="Times New Roman" w:eastAsia="Times New Roman" w:hAnsi="Times New Roman" w:cs="Times New Roman"/>
-          <w:sz w:val="24"/>
-          <w:szCs w:val="24"/>
-        </w:rPr>
-      </w:pPr>
-      <w:r>
-        <w:rPr>
-          <w:rFonts w:ascii="Times New Roman" w:eastAsia="Times New Roman" w:hAnsi="Times New Roman" w:cs="Times New Roman"/>
-          <w:sz w:val="24"/>
-          <w:szCs w:val="24"/>
-        </w:rPr>
-        <w:t>_____________________________________</w:t>
-      </w:r>
-    </w:p>
-    <w:p>
-      <w:pPr>
-        <w:spacing w:line="360" w:lineRule="auto"/>
-        <w:ind w:left="1440"/>
-        <w:jc w:val="both"/>
-        <w:rPr>
-          <w:rFonts w:ascii="Times New Roman" w:eastAsia="Times New Roman" w:hAnsi="Times New Roman" w:cs="Times New Roman"/>
-          <w:sz w:val="24"/>
-          <w:szCs w:val="24"/>
-        </w:rPr>
-      </w:pPr>
-      <w:r>
-        <w:rPr>
-          <w:rFonts w:ascii="Times New Roman" w:eastAsia="Times New Roman" w:hAnsi="Times New Roman" w:cs="Times New Roman"/>
-          <w:sz w:val="24"/>
-          <w:szCs w:val="24"/>
-        </w:rPr>
-        <w:t xml:space="preserve">Nome: {{ </w:t>
-      </w:r>
-      <w:proofErr w:type="spellStart"/>
-      <w:r>
-        <w:rPr>
-          <w:rFonts w:ascii="Times New Roman" w:eastAsia="Times New Roman" w:hAnsi="Times New Roman" w:cs="Times New Roman"/>
-          <w:sz w:val="24"/>
-          <w:szCs w:val="24"/>
-        </w:rPr>
-        <w:t>nome_patrono_atual</w:t>
-      </w:r>
-      <w:proofErr w:type="spellEnd"/>
-      <w:r>
-        <w:rPr>
-          <w:rFonts w:ascii="Times New Roman" w:eastAsia="Times New Roman" w:hAnsi="Times New Roman" w:cs="Times New Roman"/>
-          <w:sz w:val="24"/>
-          <w:szCs w:val="24"/>
-        </w:rPr>
-        <w:t xml:space="preserve"> }}</w:t>
-      </w:r>
-    </w:p>
-    <w:p>
-      <w:pPr>
-        <w:spacing w:line="360" w:lineRule="auto"/>
-        <w:ind w:left="1440"/>
-        <w:jc w:val="both"/>
-        <w:rPr>
-          <w:rFonts w:ascii="Times New Roman" w:eastAsia="Times New Roman" w:hAnsi="Times New Roman" w:cs="Times New Roman"/>
-          <w:sz w:val="24"/>
-          <w:szCs w:val="24"/>
-        </w:rPr>
-      </w:pPr>
-      <w:r>
-        <w:rPr>
-          <w:rFonts w:ascii="Times New Roman" w:eastAsia="Times New Roman" w:hAnsi="Times New Roman" w:cs="Times New Roman"/>
-          <w:sz w:val="24"/>
-          <w:szCs w:val="24"/>
-        </w:rPr>
-        <w:t xml:space="preserve">OAB: </w:t>
-      </w:r>
-      <w:r>
-        <w:rPr>
-          <w:rFonts w:ascii="Times New Roman" w:eastAsia="Times New Roman" w:hAnsi="Times New Roman" w:cs="Times New Roman"/>
-          <w:sz w:val="24"/>
-          <w:szCs w:val="24"/>
-        </w:rPr>
-        <w:t xml:space="preserve">{{ </w:t>
-      </w:r>
-      <w:proofErr w:type="spellStart"/>
-      <w:r>
-        <w:rPr>
-          <w:rFonts w:ascii="Times New Roman" w:eastAsia="Times New Roman" w:hAnsi="Times New Roman" w:cs="Times New Roman"/>
-          <w:sz w:val="24"/>
-          <w:szCs w:val="24"/>
-        </w:rPr>
-        <w:t>patrono_estadooab</w:t>
-      </w:r>
-      <w:proofErr w:type="spellEnd"/>
-      <w:r>
-        <w:rPr>
-          <w:rFonts w:ascii="Times New Roman" w:eastAsia="Times New Roman" w:hAnsi="Times New Roman" w:cs="Times New Roman"/>
-          <w:sz w:val="24"/>
-          <w:szCs w:val="24"/>
-        </w:rPr>
-        <w:t xml:space="preserve"> }}</w:t>
-      </w:r>
-      <w:r>
-        <w:rPr>
-          <w:rFonts w:ascii="Times New Roman" w:eastAsia="Times New Roman" w:hAnsi="Times New Roman" w:cs="Times New Roman"/>
-          <w:sz w:val="24"/>
-          <w:szCs w:val="24"/>
-        </w:rPr>
-        <w:t xml:space="preserve">{{ </w:t>
-      </w:r>
-      <w:proofErr w:type="spellStart"/>
       <w:r>
         <w:rPr>
           <w:rFonts w:ascii="Times New Roman" w:eastAsia="Times New Roman" w:hAnsi="Times New Roman" w:cs="Times New Roman"/>
@@ -410,7 +309,6 @@
         </w:rPr>
         <w:t>patrono_numoab</w:t>
       </w:r>
-      <w:proofErr w:type="spellEnd"/>
       <w:r>
         <w:rPr>
           <w:rFonts w:ascii="Times New Roman" w:eastAsia="Times New Roman" w:hAnsi="Times New Roman" w:cs="Times New Roman"/>
@@ -543,25 +441,7 @@
           <w:sz w:val="24"/>
           <w:szCs w:val="24"/>
         </w:rPr>
-        <w:t xml:space="preserve">Eu, {{ </w:t>
-      </w:r>
-      <w:proofErr w:type="spellStart"/>
-      <w:r>
-        <w:rPr>
-          <w:rFonts w:ascii="Times New Roman" w:eastAsia="Times New Roman" w:hAnsi="Times New Roman" w:cs="Times New Roman"/>
-          <w:sz w:val="24"/>
-          <w:szCs w:val="24"/>
-        </w:rPr>
-        <w:t>nome_patrono_atual</w:t>
-      </w:r>
-      <w:proofErr w:type="spellEnd"/>
-      <w:r>
-        <w:rPr>
-          <w:rFonts w:ascii="Times New Roman" w:eastAsia="Times New Roman" w:hAnsi="Times New Roman" w:cs="Times New Roman"/>
-          <w:sz w:val="24"/>
-          <w:szCs w:val="24"/>
-        </w:rPr>
-        <w:t xml:space="preserve"> }}, OAB</w:t>
+        <w:t>Eu, {{ nome_patrono_atual }}, OAB</w:t>
       </w:r>
       <w:r>
         <w:rPr>
@@ -571,7 +451,6 @@
         </w:rPr>
         <w:t xml:space="preserve"> {{ </w:t>
       </w:r>
-      <w:proofErr w:type="spellStart"/>
       <w:r>
         <w:rPr>
           <w:rFonts w:ascii="Times New Roman" w:eastAsia="Times New Roman" w:hAnsi="Times New Roman" w:cs="Times New Roman"/>
@@ -586,16 +465,7 @@
           <w:sz w:val="24"/>
           <w:szCs w:val="24"/>
         </w:rPr>
-        <w:t>.upper</w:t>
-      </w:r>
-      <w:proofErr w:type="spellEnd"/>
-      <w:r>
-        <w:rPr>
-          <w:rFonts w:ascii="Times New Roman" w:eastAsia="Times New Roman" w:hAnsi="Times New Roman" w:cs="Times New Roman"/>
-          <w:sz w:val="24"/>
-          <w:szCs w:val="24"/>
-        </w:rPr>
-        <w:t>()</w:t>
+        <w:t>.upper()</w:t>
       </w:r>
       <w:r>
         <w:rPr>
@@ -613,7 +483,6 @@
         </w:rPr>
         <w:t xml:space="preserve">{{ </w:t>
       </w:r>
-      <w:proofErr w:type="spellStart"/>
       <w:r>
         <w:rPr>
           <w:rFonts w:ascii="Times New Roman" w:eastAsia="Times New Roman" w:hAnsi="Times New Roman" w:cs="Times New Roman"/>
@@ -622,7 +491,6 @@
         </w:rPr>
         <w:t>patrono_numoab</w:t>
       </w:r>
-      <w:proofErr w:type="spellEnd"/>
       <w:r>
         <w:rPr>
           <w:rFonts w:ascii="Times New Roman" w:eastAsia="Times New Roman" w:hAnsi="Times New Roman" w:cs="Times New Roman"/>
@@ -661,245 +529,79 @@
           <w:sz w:val="24"/>
           <w:szCs w:val="24"/>
         </w:rPr>
-        <w:t>{%  for colaborador in colaboradores%} {{</w:t>
-      </w:r>
-      <w:proofErr w:type="spellStart"/>
+        <w:t xml:space="preserve">{%  for colaborador in colaboradores%} {{colaborador.name.full().upper()}}, </w:t>
+      </w:r>
       <w:r>
         <w:rPr>
           <w:rFonts w:ascii="Times New Roman" w:hAnsi="Times New Roman" w:cs="Times New Roman"/>
           <w:sz w:val="24"/>
           <w:szCs w:val="24"/>
         </w:rPr>
-        <w:t>colaborador.name.full</w:t>
-      </w:r>
-      <w:proofErr w:type="spellEnd"/>
+        <w:t xml:space="preserve">OAB </w:t>
+      </w:r>
       <w:r>
         <w:rPr>
           <w:rFonts w:ascii="Times New Roman" w:hAnsi="Times New Roman" w:cs="Times New Roman"/>
           <w:sz w:val="24"/>
           <w:szCs w:val="24"/>
         </w:rPr>
-        <w:t>().</w:t>
-      </w:r>
-      <w:proofErr w:type="spellStart"/>
+        <w:t>{{colaborador.estadooab</w:t>
+      </w:r>
       <w:r>
         <w:rPr>
           <w:rFonts w:ascii="Times New Roman" w:hAnsi="Times New Roman" w:cs="Times New Roman"/>
           <w:sz w:val="24"/>
           <w:szCs w:val="24"/>
         </w:rPr>
-        <w:t>upper</w:t>
-      </w:r>
-      <w:proofErr w:type="spellEnd"/>
+        <w:t>.upper()</w:t>
+      </w:r>
       <w:r>
         <w:rPr>
           <w:rFonts w:ascii="Times New Roman" w:hAnsi="Times New Roman" w:cs="Times New Roman"/>
           <w:sz w:val="24"/>
           <w:szCs w:val="24"/>
         </w:rPr>
-        <w:t xml:space="preserve">()}}, </w:t>
-      </w:r>
-      <w:r>
-        <w:rPr>
-          <w:rFonts w:ascii="Times New Roman" w:hAnsi="Times New Roman" w:cs="Times New Roman"/>
-          <w:sz w:val="24"/>
-          <w:szCs w:val="24"/>
-        </w:rPr>
-        <w:t xml:space="preserve">OAB </w:t>
-      </w:r>
-      <w:r>
-        <w:rPr>
-          <w:rFonts w:ascii="Times New Roman" w:hAnsi="Times New Roman" w:cs="Times New Roman"/>
-          <w:sz w:val="24"/>
-          <w:szCs w:val="24"/>
-        </w:rPr>
-        <w:t>{{</w:t>
-      </w:r>
-      <w:proofErr w:type="spellStart"/>
-      <w:r>
-        <w:rPr>
-          <w:rFonts w:ascii="Times New Roman" w:hAnsi="Times New Roman" w:cs="Times New Roman"/>
-          <w:sz w:val="24"/>
-          <w:szCs w:val="24"/>
-        </w:rPr>
-        <w:t>colaborador.estadooab</w:t>
-      </w:r>
-      <w:r>
-        <w:rPr>
-          <w:rFonts w:ascii="Times New Roman" w:hAnsi="Times New Roman" w:cs="Times New Roman"/>
-          <w:sz w:val="24"/>
-          <w:szCs w:val="24"/>
-        </w:rPr>
-        <w:t>.upper</w:t>
-      </w:r>
-      <w:proofErr w:type="spellEnd"/>
-      <w:r>
-        <w:rPr>
-          <w:rFonts w:ascii="Times New Roman" w:hAnsi="Times New Roman" w:cs="Times New Roman"/>
-          <w:sz w:val="24"/>
-          <w:szCs w:val="24"/>
-        </w:rPr>
-        <w:t>()</w:t>
-      </w:r>
-      <w:r>
-        <w:rPr>
-          <w:rFonts w:ascii="Times New Roman" w:hAnsi="Times New Roman" w:cs="Times New Roman"/>
-          <w:sz w:val="24"/>
-          <w:szCs w:val="24"/>
-        </w:rPr>
-        <w:t>}}{{</w:t>
-      </w:r>
-      <w:proofErr w:type="spellStart"/>
-      <w:r>
-        <w:rPr>
-          <w:rFonts w:ascii="Times New Roman" w:hAnsi="Times New Roman" w:cs="Times New Roman"/>
-          <w:sz w:val="24"/>
-          <w:szCs w:val="24"/>
-        </w:rPr>
-        <w:t>colaborador.numoab</w:t>
-      </w:r>
-      <w:proofErr w:type="spellEnd"/>
-      <w:r>
-        <w:rPr>
-          <w:rFonts w:ascii="Times New Roman" w:hAnsi="Times New Roman" w:cs="Times New Roman"/>
-          <w:sz w:val="24"/>
-          <w:szCs w:val="24"/>
-        </w:rPr>
-        <w:t xml:space="preserve">}}, {% </w:t>
-      </w:r>
-      <w:proofErr w:type="spellStart"/>
-      <w:r>
-        <w:rPr>
-          <w:rFonts w:ascii="Times New Roman" w:hAnsi="Times New Roman" w:cs="Times New Roman"/>
-          <w:sz w:val="24"/>
-          <w:szCs w:val="24"/>
-        </w:rPr>
-        <w:t>endfor</w:t>
-      </w:r>
-      <w:proofErr w:type="spellEnd"/>
-      <w:r>
-        <w:rPr>
-          <w:rFonts w:ascii="Times New Roman" w:hAnsi="Times New Roman" w:cs="Times New Roman"/>
-          <w:sz w:val="24"/>
-          <w:szCs w:val="24"/>
-        </w:rPr>
-        <w:t xml:space="preserve"> %}</w:t>
-      </w:r>
-      <w:r>
-        <w:rPr>
-          <w:rFonts w:ascii="Times New Roman" w:eastAsia="Times New Roman" w:hAnsi="Times New Roman" w:cs="Times New Roman"/>
-          <w:sz w:val="24"/>
-          <w:szCs w:val="24"/>
-        </w:rPr>
-        <w:t xml:space="preserve">todos os poderes a mim outorgados por {{ </w:t>
-      </w:r>
-      <w:proofErr w:type="spellStart"/>
-      <w:r>
-        <w:rPr>
-          <w:rFonts w:ascii="Times New Roman" w:eastAsia="Times New Roman" w:hAnsi="Times New Roman" w:cs="Times New Roman"/>
-          <w:sz w:val="24"/>
-          <w:szCs w:val="24"/>
-        </w:rPr>
-        <w:t>nome_assistido</w:t>
-      </w:r>
-      <w:proofErr w:type="spellEnd"/>
-      <w:r>
-        <w:rPr>
-          <w:rFonts w:ascii="Times New Roman" w:eastAsia="Times New Roman" w:hAnsi="Times New Roman" w:cs="Times New Roman"/>
-          <w:sz w:val="24"/>
-          <w:szCs w:val="24"/>
-        </w:rPr>
-        <w:t xml:space="preserve"> }}, CPF nº {{ </w:t>
-      </w:r>
-      <w:proofErr w:type="spellStart"/>
-      <w:r>
-        <w:rPr>
-          <w:rFonts w:ascii="Times New Roman" w:eastAsia="Times New Roman" w:hAnsi="Times New Roman" w:cs="Times New Roman"/>
-          <w:sz w:val="24"/>
-          <w:szCs w:val="24"/>
-        </w:rPr>
-        <w:t>num_cpf</w:t>
-      </w:r>
-      <w:proofErr w:type="spellEnd"/>
-      <w:r>
-        <w:rPr>
-          <w:rFonts w:ascii="Times New Roman" w:eastAsia="Times New Roman" w:hAnsi="Times New Roman" w:cs="Times New Roman"/>
-          <w:sz w:val="24"/>
-          <w:szCs w:val="24"/>
-        </w:rPr>
-        <w:t xml:space="preserve"> }}, na ação {{ </w:t>
-      </w:r>
-      <w:proofErr w:type="spellStart"/>
-      <w:r>
-        <w:rPr>
-          <w:rFonts w:ascii="Times New Roman" w:eastAsia="Times New Roman" w:hAnsi="Times New Roman" w:cs="Times New Roman"/>
-          <w:sz w:val="24"/>
-          <w:szCs w:val="24"/>
-        </w:rPr>
-        <w:t>tipo_acao</w:t>
-      </w:r>
-      <w:proofErr w:type="spellEnd"/>
-      <w:r>
-        <w:rPr>
-          <w:rFonts w:ascii="Times New Roman" w:eastAsia="Times New Roman" w:hAnsi="Times New Roman" w:cs="Times New Roman"/>
-          <w:sz w:val="24"/>
-          <w:szCs w:val="24"/>
-        </w:rPr>
-        <w:t>[0].</w:t>
-      </w:r>
-      <w:proofErr w:type="spellStart"/>
-      <w:r>
-        <w:rPr>
-          <w:rFonts w:ascii="Times New Roman" w:eastAsia="Times New Roman" w:hAnsi="Times New Roman" w:cs="Times New Roman"/>
-          <w:sz w:val="24"/>
-          <w:szCs w:val="24"/>
-        </w:rPr>
-        <w:t>lower</w:t>
-      </w:r>
-      <w:proofErr w:type="spellEnd"/>
-      <w:r>
-        <w:rPr>
-          <w:rFonts w:ascii="Times New Roman" w:eastAsia="Times New Roman" w:hAnsi="Times New Roman" w:cs="Times New Roman"/>
-          <w:sz w:val="24"/>
-          <w:szCs w:val="24"/>
-        </w:rPr>
-        <w:t xml:space="preserve">() + </w:t>
-      </w:r>
-      <w:proofErr w:type="spellStart"/>
-      <w:r>
-        <w:rPr>
-          <w:rFonts w:ascii="Times New Roman" w:eastAsia="Times New Roman" w:hAnsi="Times New Roman" w:cs="Times New Roman"/>
-          <w:sz w:val="24"/>
-          <w:szCs w:val="24"/>
-        </w:rPr>
-        <w:t>tipo_acao</w:t>
-      </w:r>
-      <w:proofErr w:type="spellEnd"/>
-      <w:r>
-        <w:rPr>
-          <w:rFonts w:ascii="Times New Roman" w:eastAsia="Times New Roman" w:hAnsi="Times New Roman" w:cs="Times New Roman"/>
-          <w:sz w:val="24"/>
-          <w:szCs w:val="24"/>
-        </w:rPr>
-        <w:t xml:space="preserve">[1:] }}, registrada sob o número {{ </w:t>
-      </w:r>
-      <w:proofErr w:type="spellStart"/>
-      <w:r>
-        <w:rPr>
-          <w:rFonts w:ascii="Times New Roman" w:eastAsia="Times New Roman" w:hAnsi="Times New Roman" w:cs="Times New Roman"/>
-          <w:sz w:val="24"/>
-          <w:szCs w:val="24"/>
-        </w:rPr>
-        <w:t>num_autos</w:t>
-      </w:r>
-      <w:proofErr w:type="spellEnd"/>
-      <w:r>
-        <w:rPr>
-          <w:rFonts w:ascii="Times New Roman" w:eastAsia="Times New Roman" w:hAnsi="Times New Roman" w:cs="Times New Roman"/>
-          <w:sz w:val="24"/>
-          <w:szCs w:val="24"/>
-        </w:rPr>
-        <w:t xml:space="preserve"> }}.  </w:t>
+        <w:t>}}{{colaborador.numoab}}, {% endfor %}</w:t>
+      </w:r>
+      <w:r>
+        <w:rPr>
+          <w:rFonts w:ascii="Times New Roman" w:eastAsia="Times New Roman" w:hAnsi="Times New Roman" w:cs="Times New Roman"/>
+          <w:sz w:val="24"/>
+          <w:szCs w:val="24"/>
+        </w:rPr>
+        <w:t xml:space="preserve">todos os poderes a mim outorgados por {{ nome_assistido }}, CPF nº {{ num_cpf }}, </w:t>
+      </w:r>
+      <w:r>
+        <w:rPr>
+          <w:rFonts w:ascii="Times New Roman" w:eastAsia="Times New Roman" w:hAnsi="Times New Roman" w:cs="Times New Roman"/>
+          <w:sz w:val="24"/>
+          <w:szCs w:val="24"/>
+        </w:rPr>
+        <w:t xml:space="preserve">no que tange à ação </w:t>
+      </w:r>
+      <w:r>
+        <w:rPr>
+          <w:rFonts w:ascii="Times New Roman" w:eastAsia="Times New Roman" w:hAnsi="Times New Roman" w:cs="Times New Roman"/>
+          <w:sz w:val="24"/>
+          <w:szCs w:val="24"/>
+        </w:rPr>
+        <w:t xml:space="preserve"> {{ </w:t>
+      </w:r>
+      <w:r>
+        <w:rPr>
+          <w:rFonts w:ascii="Times New Roman" w:eastAsia="Times New Roman" w:hAnsi="Times New Roman" w:cs="Times New Roman"/>
+          <w:sz w:val="24"/>
+          <w:szCs w:val="24"/>
+        </w:rPr>
+        <w:t xml:space="preserve">tipo_acao.upper() </w:t>
+      </w:r>
+      <w:r>
+        <w:rPr>
+          <w:rFonts w:ascii="Times New Roman" w:eastAsia="Times New Roman" w:hAnsi="Times New Roman" w:cs="Times New Roman"/>
+          <w:sz w:val="24"/>
+          <w:szCs w:val="24"/>
+        </w:rPr>
+        <w:t xml:space="preserve">}}, registrada sob o número {{ num_autos }}.  </w:t>
       </w:r>
     </w:p>
     <w:p>
@@ -981,18 +683,44 @@
           <w:sz w:val="24"/>
           <w:szCs w:val="24"/>
         </w:rPr>
-        <w:t xml:space="preserve">Nome: {{ </w:t>
-      </w:r>
-      <w:proofErr w:type="spellStart"/>
-      <w:r>
-        <w:rPr>
-          <w:rFonts w:ascii="Times New Roman" w:eastAsia="Times New Roman" w:hAnsi="Times New Roman" w:cs="Times New Roman"/>
-          <w:sz w:val="24"/>
-          <w:szCs w:val="24"/>
-        </w:rPr>
-        <w:t>nome_patrono_atual</w:t>
-      </w:r>
-      <w:proofErr w:type="spellEnd"/>
+        <w:t>Nome: {{ nome_patrono_atual }}</w:t>
+      </w:r>
+    </w:p>
+    <w:p>
+      <w:pPr>
+        <w:spacing w:line="360" w:lineRule="auto"/>
+        <w:ind w:left="1440"/>
+        <w:jc w:val="both"/>
+        <w:rPr>
+          <w:rFonts w:ascii="Times New Roman" w:eastAsia="Times New Roman" w:hAnsi="Times New Roman" w:cs="Times New Roman"/>
+          <w:sz w:val="24"/>
+          <w:szCs w:val="24"/>
+        </w:rPr>
+      </w:pPr>
+      <w:r>
+        <w:rPr>
+          <w:rFonts w:ascii="Times New Roman" w:eastAsia="Times New Roman" w:hAnsi="Times New Roman" w:cs="Times New Roman"/>
+          <w:sz w:val="24"/>
+          <w:szCs w:val="24"/>
+        </w:rPr>
+        <w:t>OAB</w:t>
+      </w:r>
+      <w:r>
+        <w:rPr>
+          <w:rFonts w:ascii="Times New Roman" w:eastAsia="Times New Roman" w:hAnsi="Times New Roman" w:cs="Times New Roman"/>
+          <w:sz w:val="24"/>
+          <w:szCs w:val="24"/>
+        </w:rPr>
+        <w:t xml:space="preserve">: {{ </w:t>
+      </w:r>
+      <w:r>
+        <w:rPr>
+          <w:rFonts w:ascii="Times New Roman" w:eastAsia="Times New Roman" w:hAnsi="Times New Roman" w:cs="Times New Roman"/>
+          <w:sz w:val="24"/>
+          <w:szCs w:val="24"/>
+        </w:rPr>
+        <w:t>patrono_estadooab</w:t>
+      </w:r>
       <w:r>
         <w:rPr>
           <w:rFonts w:ascii="Times New Roman" w:eastAsia="Times New Roman" w:hAnsi="Times New Roman" w:cs="Times New Roman"/>
@@ -1001,52 +729,6 @@
         </w:rPr>
         <w:t xml:space="preserve"> }}</w:t>
       </w:r>
-    </w:p>
-    <w:p>
-      <w:pPr>
-        <w:spacing w:line="360" w:lineRule="auto"/>
-        <w:ind w:left="1440"/>
-        <w:jc w:val="both"/>
-        <w:rPr>
-          <w:rFonts w:ascii="Times New Roman" w:eastAsia="Times New Roman" w:hAnsi="Times New Roman" w:cs="Times New Roman"/>
-          <w:sz w:val="24"/>
-          <w:szCs w:val="24"/>
-        </w:rPr>
-      </w:pPr>
-      <w:r>
-        <w:rPr>
-          <w:rFonts w:ascii="Times New Roman" w:eastAsia="Times New Roman" w:hAnsi="Times New Roman" w:cs="Times New Roman"/>
-          <w:sz w:val="24"/>
-          <w:szCs w:val="24"/>
-        </w:rPr>
-        <w:t>OAB</w:t>
-      </w:r>
-      <w:r>
-        <w:rPr>
-          <w:rFonts w:ascii="Times New Roman" w:eastAsia="Times New Roman" w:hAnsi="Times New Roman" w:cs="Times New Roman"/>
-          <w:sz w:val="24"/>
-          <w:szCs w:val="24"/>
-        </w:rPr>
-        <w:t xml:space="preserve">: {{ </w:t>
-      </w:r>
-      <w:proofErr w:type="spellStart"/>
-      <w:r>
-        <w:rPr>
-          <w:rFonts w:ascii="Times New Roman" w:eastAsia="Times New Roman" w:hAnsi="Times New Roman" w:cs="Times New Roman"/>
-          <w:sz w:val="24"/>
-          <w:szCs w:val="24"/>
-        </w:rPr>
-        <w:t>patrono_estadooab</w:t>
-      </w:r>
-      <w:proofErr w:type="spellEnd"/>
-      <w:r>
-        <w:rPr>
-          <w:rFonts w:ascii="Times New Roman" w:eastAsia="Times New Roman" w:hAnsi="Times New Roman" w:cs="Times New Roman"/>
-          <w:sz w:val="24"/>
-          <w:szCs w:val="24"/>
-        </w:rPr>
-        <w:t xml:space="preserve"> }}</w:t>
-      </w:r>
       <w:r>
         <w:rPr>
           <w:rFonts w:ascii="Times New Roman" w:eastAsia="Times New Roman" w:hAnsi="Times New Roman" w:cs="Times New Roman"/>
@@ -1055,7 +737,6 @@
         </w:rPr>
         <w:t xml:space="preserve">{{ </w:t>
       </w:r>
-      <w:proofErr w:type="spellStart"/>
       <w:r>
         <w:rPr>
           <w:rFonts w:ascii="Times New Roman" w:eastAsia="Times New Roman" w:hAnsi="Times New Roman" w:cs="Times New Roman"/>
@@ -1064,7 +745,6 @@
         </w:rPr>
         <w:t>patrono_numoab</w:t>
       </w:r>
-      <w:proofErr w:type="spellEnd"/>
       <w:r>
         <w:rPr>
           <w:rFonts w:ascii="Times New Roman" w:eastAsia="Times New Roman" w:hAnsi="Times New Roman" w:cs="Times New Roman"/>
@@ -1355,27 +1035,7 @@
               <w:sz w:val="18"/>
               <w:szCs w:val="18"/>
             </w:rPr>
-            <w:t xml:space="preserve">BH/MG, CEP 30.130-180, </w:t>
-          </w:r>
-          <w:proofErr w:type="spellStart"/>
-          <w:r>
-            <w:rPr>
-              <w:rFonts w:ascii="Arial" w:eastAsia="Cambria" w:hAnsi="Arial" w:cs="Arial"/>
-              <w:iCs/>
-              <w:sz w:val="18"/>
-              <w:szCs w:val="18"/>
-            </w:rPr>
-            <w:t>Tel</w:t>
-          </w:r>
-          <w:proofErr w:type="spellEnd"/>
-          <w:r>
-            <w:rPr>
-              <w:rFonts w:ascii="Arial" w:eastAsia="Cambria" w:hAnsi="Arial" w:cs="Arial"/>
-              <w:iCs/>
-              <w:sz w:val="18"/>
-              <w:szCs w:val="18"/>
-            </w:rPr>
-            <w:t>: (31) 3409-8667</w:t>
+            <w:t>BH/MG, CEP 30.130-180, Tel: (31) 3409-8667</w:t>
           </w:r>
         </w:p>
       </w:tc>

</xml_diff>

<commit_message>
#42 upper no juizo competente help no tipo acao
</commit_message>
<xml_diff>
--- a/docassemble/docsdaj/data/templates/peticao-de-juntada-de-substabelecimento-e-substabelecimento.docx
+++ b/docassemble/docsdaj/data/templates/peticao-de-juntada-de-substabelecimento-e-substabelecimento.docx
@@ -67,7 +67,27 @@
           <w:sz w:val="24"/>
           <w:szCs w:val="24"/>
         </w:rPr>
-        <w:t>AO JUÍZO DA {{ juizo_competente }}</w:t>
+        <w:t>AO JUÍZO DA {{ juizo_competente</w:t>
+      </w:r>
+      <w:r>
+        <w:rPr>
+          <w:rFonts w:ascii="Times New Roman" w:eastAsia="Times New Roman" w:hAnsi="Times New Roman" w:cs="Times New Roman"/>
+          <w:b/>
+          <w:bCs/>
+          <w:sz w:val="24"/>
+          <w:szCs w:val="24"/>
+        </w:rPr>
+        <w:t>.upper()</w:t>
+      </w:r>
+      <w:r>
+        <w:rPr>
+          <w:rFonts w:ascii="Times New Roman" w:eastAsia="Times New Roman" w:hAnsi="Times New Roman" w:cs="Times New Roman"/>
+          <w:b/>
+          <w:bCs/>
+          <w:sz w:val="24"/>
+          <w:szCs w:val="24"/>
+        </w:rPr>
+        <w:t xml:space="preserve"> }}</w:t>
       </w:r>
     </w:p>
     <w:p>
@@ -577,15 +597,15 @@
           <w:sz w:val="24"/>
           <w:szCs w:val="24"/>
         </w:rPr>
-        <w:t xml:space="preserve">no que tange à ação </w:t>
-      </w:r>
-      <w:r>
-        <w:rPr>
-          <w:rFonts w:ascii="Times New Roman" w:eastAsia="Times New Roman" w:hAnsi="Times New Roman" w:cs="Times New Roman"/>
-          <w:sz w:val="24"/>
-          <w:szCs w:val="24"/>
-        </w:rPr>
-        <w:t xml:space="preserve"> {{ </w:t>
+        <w:t xml:space="preserve">no que tange à </w:t>
+      </w:r>
+      <w:r>
+        <w:rPr>
+          <w:rFonts w:ascii="Times New Roman" w:eastAsia="Times New Roman" w:hAnsi="Times New Roman" w:cs="Times New Roman"/>
+          <w:sz w:val="24"/>
+          <w:szCs w:val="24"/>
+        </w:rPr>
+        <w:t xml:space="preserve">{{ </w:t>
       </w:r>
       <w:r>
         <w:rPr>

</xml_diff>